<commit_message>
fix content and format
</commit_message>
<xml_diff>
--- a/Chuck Chau Resume Standard.docx
+++ b/Chuck Chau Resume Standard.docx
@@ -4,38 +4,16 @@
   <w:body>
     <w:p>
       <w:pPr>
-        <w:tabs>
-          <w:tab w:val="center" w:pos="6030"/>
-        </w:tabs>
-        <w:spacing w:after="351" w:line="259" w:lineRule="auto"/>
-        <w:ind w:left="-15" w:right="0" w:firstLine="0"/>
-      </w:pPr>
-      <w:bookmarkStart w:id="0" w:name="_GoBack"/>
-      <w:bookmarkEnd w:id="0"/>
-      <w:r>
-        <w:rPr>
-          <w:rFonts w:ascii="Arial" w:eastAsia="Arial" w:hAnsi="Arial" w:cs="Arial"/>
-          <w:sz w:val="16"/>
-        </w:rPr>
-        <w:t>1/10/2018</w:t>
-      </w:r>
-      <w:r>
-        <w:rPr>
-          <w:rFonts w:ascii="Arial" w:eastAsia="Arial" w:hAnsi="Arial" w:cs="Arial"/>
-          <w:sz w:val="16"/>
-        </w:rPr>
-        <w:tab/>
-        <w:t>Chuck Chau Resume</w:t>
-      </w:r>
-    </w:p>
-    <w:p>
-      <w:pPr>
         <w:spacing w:after="0" w:line="259" w:lineRule="auto"/>
         <w:ind w:left="20" w:right="0" w:firstLine="0"/>
         <w:jc w:val="center"/>
-      </w:pPr>
-      <w:r>
-        <w:rPr>
+        <w:rPr>
+          <w:rFonts w:ascii="Times New Roman" w:hAnsi="Times New Roman" w:cs="Times New Roman"/>
+        </w:rPr>
+      </w:pPr>
+      <w:r>
+        <w:rPr>
+          <w:rFonts w:ascii="Times New Roman" w:hAnsi="Times New Roman" w:cs="Times New Roman"/>
           <w:sz w:val="27"/>
         </w:rPr>
         <w:t>Chuck Chau - Walnut, Los Angeles, CA</w:t>
@@ -46,9 +24,13 @@
         <w:spacing w:after="0" w:line="259" w:lineRule="auto"/>
         <w:ind w:left="20" w:right="0" w:firstLine="0"/>
         <w:jc w:val="center"/>
-      </w:pPr>
-      <w:r>
-        <w:rPr>
+        <w:rPr>
+          <w:rFonts w:ascii="Times New Roman" w:hAnsi="Times New Roman" w:cs="Times New Roman"/>
+        </w:rPr>
+      </w:pPr>
+      <w:r>
+        <w:rPr>
+          <w:rFonts w:ascii="Times New Roman" w:hAnsi="Times New Roman" w:cs="Times New Roman"/>
           <w:sz w:val="20"/>
         </w:rPr>
         <w:t xml:space="preserve">(626) 233-1319 </w:t>
@@ -62,12 +44,14 @@
       </w:r>
       <w:r>
         <w:rPr>
+          <w:rFonts w:ascii="Times New Roman" w:hAnsi="Times New Roman" w:cs="Times New Roman"/>
           <w:sz w:val="20"/>
         </w:rPr>
         <w:t xml:space="preserve"> </w:t>
       </w:r>
       <w:r>
         <w:rPr>
+          <w:rFonts w:ascii="Times New Roman" w:hAnsi="Times New Roman" w:cs="Times New Roman"/>
           <w:color w:val="0000EE"/>
           <w:sz w:val="20"/>
           <w:u w:val="single" w:color="0000EE"/>
@@ -76,6 +60,7 @@
       </w:r>
       <w:r>
         <w:rPr>
+          <w:rFonts w:ascii="Times New Roman" w:hAnsi="Times New Roman" w:cs="Times New Roman"/>
           <w:sz w:val="20"/>
         </w:rPr>
         <w:t xml:space="preserve"> </w:t>
@@ -89,12 +74,14 @@
       </w:r>
       <w:r>
         <w:rPr>
+          <w:rFonts w:ascii="Times New Roman" w:hAnsi="Times New Roman" w:cs="Times New Roman"/>
           <w:sz w:val="20"/>
         </w:rPr>
         <w:t xml:space="preserve"> </w:t>
       </w:r>
       <w:r>
         <w:rPr>
+          <w:rFonts w:ascii="Times New Roman" w:hAnsi="Times New Roman" w:cs="Times New Roman"/>
           <w:color w:val="0000EE"/>
           <w:sz w:val="20"/>
           <w:u w:val="single" w:color="0000EE"/>
@@ -103,6 +90,7 @@
       </w:r>
       <w:r>
         <w:rPr>
+          <w:rFonts w:ascii="Times New Roman" w:hAnsi="Times New Roman" w:cs="Times New Roman"/>
           <w:sz w:val="20"/>
         </w:rPr>
         <w:t xml:space="preserve"> </w:t>
@@ -116,12 +104,14 @@
       </w:r>
       <w:r>
         <w:rPr>
+          <w:rFonts w:ascii="Times New Roman" w:hAnsi="Times New Roman" w:cs="Times New Roman"/>
           <w:sz w:val="20"/>
         </w:rPr>
         <w:t xml:space="preserve"> </w:t>
       </w:r>
       <w:r>
         <w:rPr>
+          <w:rFonts w:ascii="Times New Roman" w:hAnsi="Times New Roman" w:cs="Times New Roman"/>
           <w:color w:val="551A8B"/>
           <w:sz w:val="20"/>
           <w:u w:val="single" w:color="551A8B"/>
@@ -133,10 +123,13 @@
       <w:pPr>
         <w:spacing w:after="71" w:line="259" w:lineRule="auto"/>
         <w:ind w:left="180" w:right="0" w:firstLine="0"/>
-      </w:pPr>
-      <w:r>
-        <w:rPr>
-          <w:rFonts w:ascii="Calibri" w:eastAsia="Calibri" w:hAnsi="Calibri" w:cs="Calibri"/>
+        <w:rPr>
+          <w:rFonts w:ascii="Times New Roman" w:hAnsi="Times New Roman" w:cs="Times New Roman"/>
+        </w:rPr>
+      </w:pPr>
+      <w:r>
+        <w:rPr>
+          <w:rFonts w:ascii="Times New Roman" w:eastAsia="Calibri" w:hAnsi="Times New Roman" w:cs="Times New Roman"/>
           <w:noProof/>
           <w:sz w:val="22"/>
         </w:rPr>
@@ -146,7 +139,7 @@
               <wp:inline distT="0" distB="0" distL="0" distR="0">
                 <wp:extent cx="6896100" cy="9525"/>
                 <wp:effectExtent l="0" t="0" r="0" b="0"/>
-                <wp:docPr id="3051" name="Group 3051"/>
+                <wp:docPr id="3049" name="Group 3049"/>
                 <wp:cNvGraphicFramePr/>
                 <a:graphic xmlns:a="http://schemas.openxmlformats.org/drawingml/2006/main">
                   <a:graphicData uri="http://schemas.microsoft.com/office/word/2010/wordprocessingGroup">
@@ -161,7 +154,7 @@
                         </a:xfrm>
                       </wpg:grpSpPr>
                       <wps:wsp>
-                        <wps:cNvPr id="3396" name="Shape 3396"/>
+                        <wps:cNvPr id="3392" name="Shape 3392"/>
                         <wps:cNvSpPr/>
                         <wps:spPr>
                           <a:xfrm>
@@ -222,8 +215,8 @@
           </mc:Choice>
           <mc:Fallback xmlns:a="http://schemas.openxmlformats.org/drawingml/2006/main">
             <w:pict>
-              <v:group id="Group 3051" style="width:543pt;height:0.75pt;mso-position-horizontal-relative:char;mso-position-vertical-relative:line" coordsize="68961,95">
-                <v:shape id="Shape 3397" style="position:absolute;width:68961;height:95;left:0;top:0;" coordsize="6896100,9525" path="m0,0l6896100,0l6896100,9525l0,9525l0,0">
+              <v:group id="Group 3049" style="width:543pt;height:0.75pt;mso-position-horizontal-relative:char;mso-position-vertical-relative:line" coordsize="68961,95">
+                <v:shape id="Shape 3393" style="position:absolute;width:68961;height:95;left:0;top:0;" coordsize="6896100,9525" path="m0,0l6896100,0l6896100,9525l0,9525l0,0">
                   <v:stroke weight="0pt" endcap="flat" joinstyle="miter" miterlimit="10" on="false" color="#000000" opacity="0"/>
                   <v:fill on="true" color="#000000"/>
                 </v:shape>
@@ -235,22 +228,28 @@
     </w:p>
     <w:p>
       <w:pPr>
-        <w:ind w:right="465"/>
-      </w:pPr>
-      <w:r>
-        <w:t>Dedicated and versatile software development professional with experience in architecting, planning, coaching, and delivering innovative technology solutions. Demonstrated ability establishing iterative process to set short and long-term IT strategic plan;</w:t>
-      </w:r>
-      <w:r>
-        <w:t xml:space="preserve"> leading full cycle development to ensure on-time, on-target completion</w:t>
-      </w:r>
-    </w:p>
-    <w:p>
-      <w:pPr>
-        <w:ind w:left="745" w:right="465"/>
-      </w:pPr>
-      <w:r>
-        <w:rPr>
-          <w:rFonts w:ascii="Calibri" w:eastAsia="Calibri" w:hAnsi="Calibri" w:cs="Calibri"/>
+        <w:ind w:right="439"/>
+        <w:rPr>
+          <w:rFonts w:ascii="Times New Roman" w:hAnsi="Times New Roman" w:cs="Times New Roman"/>
+        </w:rPr>
+      </w:pPr>
+      <w:r>
+        <w:rPr>
+          <w:rFonts w:ascii="Times New Roman" w:hAnsi="Times New Roman" w:cs="Times New Roman"/>
+        </w:rPr>
+        <w:t>Dedicated and versatile software development professional with experience in architecting, planning, coaching, and delivering innovative technology solutions. Demonstrated ability establishing iterative process to set short and long-term IT strategic plan; leading full cycle development to ensure on-time, on-target completion</w:t>
+      </w:r>
+    </w:p>
+    <w:p>
+      <w:pPr>
+        <w:ind w:left="745" w:right="439"/>
+        <w:rPr>
+          <w:rFonts w:ascii="Times New Roman" w:hAnsi="Times New Roman" w:cs="Times New Roman"/>
+        </w:rPr>
+      </w:pPr>
+      <w:r>
+        <w:rPr>
+          <w:rFonts w:ascii="Times New Roman" w:eastAsia="Calibri" w:hAnsi="Times New Roman" w:cs="Times New Roman"/>
           <w:noProof/>
           <w:sz w:val="22"/>
         </w:rPr>
@@ -268,7 +267,7 @@
                 <wp:extent cx="57150" cy="1057275"/>
                 <wp:effectExtent l="0" t="0" r="0" b="0"/>
                 <wp:wrapSquare wrapText="bothSides"/>
-                <wp:docPr id="3052" name="Group 3052"/>
+                <wp:docPr id="3050" name="Group 3050"/>
                 <wp:cNvGraphicFramePr/>
                 <a:graphic xmlns:a="http://schemas.openxmlformats.org/drawingml/2006/main">
                   <a:graphicData uri="http://schemas.microsoft.com/office/word/2010/wordprocessingGroup">
@@ -668,7 +667,7 @@
           </mc:Choice>
           <mc:Fallback xmlns:a="http://schemas.openxmlformats.org/drawingml/2006/main">
             <w:pict>
-              <v:group id="Group 3052" style="width:4.5pt;height:83.25pt;position:absolute;mso-position-horizontal-relative:text;mso-position-horizontal:absolute;margin-left:36.75pt;mso-position-vertical-relative:text;margin-top:6.94926pt;" coordsize="571,10572">
+              <v:group id="Group 3050" style="width:4.5pt;height:83.25pt;position:absolute;mso-position-horizontal-relative:text;mso-position-horizontal:absolute;margin-left:36.75pt;mso-position-vertical-relative:text;margin-top:6.94926pt;" coordsize="571,10572">
                 <v:shape id="Shape 113" style="position:absolute;width:571;height:571;left:0;top:0;" coordsize="57150,57150" path="m28575,0c47625,0,57150,9525,57150,28575c57150,47625,47625,57150,28575,57150c9525,57150,0,47625,0,28575c0,9525,9525,0,28575,0x">
                   <v:stroke weight="0pt" endcap="flat" joinstyle="miter" miterlimit="10" on="false" color="#000000" opacity="0"/>
                   <v:fill on="true" color="#000000"/>
@@ -700,750 +699,402 @@
         </mc:AlternateContent>
       </w:r>
       <w:r>
+        <w:rPr>
+          <w:rFonts w:ascii="Times New Roman" w:hAnsi="Times New Roman" w:cs="Times New Roman"/>
+        </w:rPr>
         <w:t>Interpreting stakeholders needs into user stories and acceptance criteria</w:t>
       </w:r>
     </w:p>
     <w:p>
       <w:pPr>
-        <w:ind w:left="745" w:right="465"/>
-      </w:pPr>
-      <w:r>
+        <w:ind w:left="745" w:right="439"/>
+        <w:rPr>
+          <w:rFonts w:ascii="Times New Roman" w:hAnsi="Times New Roman" w:cs="Times New Roman"/>
+        </w:rPr>
+      </w:pPr>
+      <w:r>
+        <w:rPr>
+          <w:rFonts w:ascii="Times New Roman" w:hAnsi="Times New Roman" w:cs="Times New Roman"/>
+        </w:rPr>
         <w:t>Giving technical advice to management team</w:t>
       </w:r>
     </w:p>
     <w:p>
       <w:pPr>
-        <w:ind w:left="745" w:right="465"/>
-      </w:pPr>
-      <w:r>
-        <w:t>Hands-on implementating architecture framework prototype / solutio</w:t>
-      </w:r>
-      <w:r>
-        <w:t>n</w:t>
-      </w:r>
-    </w:p>
-    <w:p>
-      <w:pPr>
-        <w:ind w:left="745" w:right="465"/>
-      </w:pPr>
-      <w:r>
+        <w:ind w:left="745" w:right="439"/>
+        <w:rPr>
+          <w:rFonts w:ascii="Times New Roman" w:hAnsi="Times New Roman" w:cs="Times New Roman"/>
+        </w:rPr>
+      </w:pPr>
+      <w:r>
+        <w:rPr>
+          <w:rFonts w:ascii="Times New Roman" w:hAnsi="Times New Roman" w:cs="Times New Roman"/>
+        </w:rPr>
+        <w:t>Hands-on coding architecture framework prototype / solution</w:t>
+      </w:r>
+    </w:p>
+    <w:p>
+      <w:pPr>
+        <w:ind w:left="745" w:right="439"/>
+        <w:rPr>
+          <w:rFonts w:ascii="Times New Roman" w:hAnsi="Times New Roman" w:cs="Times New Roman"/>
+        </w:rPr>
+      </w:pPr>
+      <w:r>
+        <w:rPr>
+          <w:rFonts w:ascii="Times New Roman" w:hAnsi="Times New Roman" w:cs="Times New Roman"/>
+        </w:rPr>
         <w:t>Writing technical documentation and user guides</w:t>
       </w:r>
     </w:p>
     <w:p>
       <w:pPr>
-        <w:ind w:left="745" w:right="465"/>
-      </w:pPr>
-      <w:r>
+        <w:ind w:left="745" w:right="439"/>
+        <w:rPr>
+          <w:rFonts w:ascii="Times New Roman" w:hAnsi="Times New Roman" w:cs="Times New Roman"/>
+        </w:rPr>
+      </w:pPr>
+      <w:r>
+        <w:rPr>
+          <w:rFonts w:ascii="Times New Roman" w:hAnsi="Times New Roman" w:cs="Times New Roman"/>
+        </w:rPr>
         <w:t>Coaching technical staffs on new technologies and processes</w:t>
       </w:r>
     </w:p>
     <w:p>
       <w:pPr>
         <w:spacing w:after="85"/>
-        <w:ind w:left="745" w:right="465"/>
-      </w:pPr>
-      <w:r>
+        <w:ind w:left="745" w:right="439"/>
+        <w:rPr>
+          <w:rFonts w:ascii="Times New Roman" w:hAnsi="Times New Roman" w:cs="Times New Roman"/>
+        </w:rPr>
+      </w:pPr>
+      <w:r>
+        <w:rPr>
+          <w:rFonts w:ascii="Times New Roman" w:hAnsi="Times New Roman" w:cs="Times New Roman"/>
+        </w:rPr>
         <w:t>Coordinating internal and external technology resources to realize deliverables</w:t>
+      </w:r>
+    </w:p>
+    <w:p>
+      <w:pPr>
+        <w:pStyle w:val="Heading1"/>
+        <w:spacing w:before="120"/>
+        <w:ind w:left="180" w:firstLine="0"/>
+        <w:rPr>
+          <w:rFonts w:ascii="Times New Roman" w:hAnsi="Times New Roman" w:cs="Times New Roman"/>
+          <w:b/>
+        </w:rPr>
+      </w:pPr>
+      <w:r>
+        <w:rPr>
+          <w:rFonts w:ascii="Times New Roman" w:hAnsi="Times New Roman" w:cs="Times New Roman"/>
+          <w:b/>
+        </w:rPr>
+        <w:t>Core Competencies</w:t>
+      </w:r>
+    </w:p>
+    <w:p>
+      <w:pPr>
+        <w:pStyle w:val="ListParagraph"/>
+        <w:numPr>
+          <w:ilvl w:val="0"/>
+          <w:numId w:val="1"/>
+        </w:numPr>
+        <w:ind w:right="439"/>
+        <w:jc w:val="both"/>
+        <w:rPr>
+          <w:rFonts w:ascii="Times New Roman" w:hAnsi="Times New Roman" w:cs="Times New Roman"/>
+        </w:rPr>
+        <w:sectPr>
+          <w:pgSz w:w="12240" w:h="15840"/>
+          <w:pgMar w:top="295" w:right="520" w:bottom="306" w:left="520" w:header="720" w:footer="720" w:gutter="0"/>
+          <w:cols w:space="720"/>
+        </w:sectPr>
+      </w:pPr>
+    </w:p>
+    <w:p>
+      <w:pPr>
+        <w:pStyle w:val="ListParagraph"/>
+        <w:numPr>
+          <w:ilvl w:val="0"/>
+          <w:numId w:val="1"/>
+        </w:numPr>
+        <w:ind w:right="439"/>
+        <w:rPr>
+          <w:rFonts w:ascii="Times New Roman" w:hAnsi="Times New Roman" w:cs="Times New Roman"/>
+        </w:rPr>
+      </w:pPr>
+      <w:r>
+        <w:rPr>
+          <w:rFonts w:ascii="Times New Roman" w:hAnsi="Times New Roman" w:cs="Times New Roman"/>
+        </w:rPr>
+        <w:t>S</w:t>
+      </w:r>
+      <w:r>
+        <w:rPr>
+          <w:rFonts w:ascii="Times New Roman" w:hAnsi="Times New Roman" w:cs="Times New Roman"/>
+        </w:rPr>
+        <w:t>o</w:t>
+      </w:r>
+      <w:r>
+        <w:rPr>
+          <w:rFonts w:ascii="Times New Roman" w:hAnsi="Times New Roman" w:cs="Times New Roman"/>
+        </w:rPr>
+        <w:t>ftware System Architecture</w:t>
+      </w:r>
+    </w:p>
+    <w:p>
+      <w:pPr>
+        <w:pStyle w:val="ListParagraph"/>
+        <w:numPr>
+          <w:ilvl w:val="0"/>
+          <w:numId w:val="1"/>
+        </w:numPr>
+        <w:ind w:right="439"/>
+        <w:rPr>
+          <w:rFonts w:ascii="Times New Roman" w:hAnsi="Times New Roman" w:cs="Times New Roman"/>
+        </w:rPr>
+      </w:pPr>
+      <w:proofErr w:type="spellStart"/>
+      <w:r>
+        <w:rPr>
+          <w:rFonts w:ascii="Times New Roman" w:hAnsi="Times New Roman" w:cs="Times New Roman"/>
+        </w:rPr>
+        <w:t>WebAPI</w:t>
+      </w:r>
+      <w:proofErr w:type="spellEnd"/>
+      <w:r>
+        <w:rPr>
+          <w:rFonts w:ascii="Times New Roman" w:hAnsi="Times New Roman" w:cs="Times New Roman"/>
+        </w:rPr>
+        <w:t xml:space="preserve"> Framework</w:t>
+      </w:r>
+    </w:p>
+    <w:p>
+      <w:pPr>
+        <w:pStyle w:val="ListParagraph"/>
+        <w:numPr>
+          <w:ilvl w:val="0"/>
+          <w:numId w:val="1"/>
+        </w:numPr>
+        <w:ind w:right="439"/>
+        <w:rPr>
+          <w:rFonts w:ascii="Times New Roman" w:hAnsi="Times New Roman" w:cs="Times New Roman"/>
+        </w:rPr>
+      </w:pPr>
+      <w:r>
+        <w:rPr>
+          <w:rFonts w:ascii="Times New Roman" w:hAnsi="Times New Roman" w:cs="Times New Roman"/>
+        </w:rPr>
+        <w:t>Object Oriented</w:t>
+      </w:r>
+      <w:r>
+        <w:rPr>
+          <w:rFonts w:ascii="Times New Roman" w:hAnsi="Times New Roman" w:cs="Times New Roman"/>
+        </w:rPr>
+        <w:t xml:space="preserve"> Programming</w:t>
+      </w:r>
+      <w:r>
+        <w:rPr>
+          <w:rFonts w:ascii="Times New Roman" w:hAnsi="Times New Roman" w:cs="Times New Roman"/>
+        </w:rPr>
+        <w:t xml:space="preserve"> </w:t>
+      </w:r>
+    </w:p>
+    <w:p>
+      <w:pPr>
+        <w:pStyle w:val="ListParagraph"/>
+        <w:numPr>
+          <w:ilvl w:val="0"/>
+          <w:numId w:val="1"/>
+        </w:numPr>
+        <w:ind w:right="439"/>
+        <w:rPr>
+          <w:rFonts w:ascii="Times New Roman" w:hAnsi="Times New Roman" w:cs="Times New Roman"/>
+        </w:rPr>
+      </w:pPr>
+      <w:r>
+        <w:rPr>
+          <w:rFonts w:ascii="Times New Roman" w:hAnsi="Times New Roman" w:cs="Times New Roman"/>
+        </w:rPr>
+        <w:t xml:space="preserve">Continuous Integration </w:t>
+      </w:r>
+      <w:r>
+        <w:rPr>
+          <w:rFonts w:ascii="Times New Roman" w:hAnsi="Times New Roman" w:cs="Times New Roman"/>
+        </w:rPr>
+        <w:t xml:space="preserve">(CI) </w:t>
+      </w:r>
+      <w:r>
+        <w:rPr>
+          <w:rFonts w:ascii="Times New Roman" w:hAnsi="Times New Roman" w:cs="Times New Roman"/>
+        </w:rPr>
+        <w:t>Automation</w:t>
+      </w:r>
+    </w:p>
+    <w:p>
+      <w:pPr>
+        <w:pStyle w:val="ListParagraph"/>
+        <w:numPr>
+          <w:ilvl w:val="0"/>
+          <w:numId w:val="1"/>
+        </w:numPr>
+        <w:ind w:right="439"/>
+        <w:jc w:val="both"/>
+        <w:rPr>
+          <w:rFonts w:ascii="Times New Roman" w:hAnsi="Times New Roman" w:cs="Times New Roman"/>
+        </w:rPr>
+      </w:pPr>
+      <w:r>
+        <w:rPr>
+          <w:rFonts w:ascii="Times New Roman" w:hAnsi="Times New Roman" w:cs="Times New Roman"/>
+        </w:rPr>
+        <w:t>IT Strategic Planning</w:t>
+      </w:r>
+    </w:p>
+    <w:p>
+      <w:pPr>
+        <w:pStyle w:val="ListParagraph"/>
+        <w:numPr>
+          <w:ilvl w:val="0"/>
+          <w:numId w:val="1"/>
+        </w:numPr>
+        <w:ind w:right="439"/>
+        <w:jc w:val="both"/>
+        <w:rPr>
+          <w:rFonts w:ascii="Times New Roman" w:hAnsi="Times New Roman" w:cs="Times New Roman"/>
+        </w:rPr>
+      </w:pPr>
+      <w:r>
+        <w:rPr>
+          <w:rFonts w:ascii="Times New Roman" w:hAnsi="Times New Roman" w:cs="Times New Roman"/>
+        </w:rPr>
+        <w:t>Application Lifecycle Management</w:t>
+      </w:r>
+    </w:p>
+    <w:p>
+      <w:pPr>
+        <w:pStyle w:val="ListParagraph"/>
+        <w:numPr>
+          <w:ilvl w:val="0"/>
+          <w:numId w:val="1"/>
+        </w:numPr>
+        <w:spacing w:after="85"/>
+        <w:ind w:right="439"/>
+        <w:jc w:val="both"/>
+        <w:rPr>
+          <w:rFonts w:ascii="Times New Roman" w:hAnsi="Times New Roman" w:cs="Times New Roman"/>
+        </w:rPr>
+      </w:pPr>
+      <w:r>
+        <w:rPr>
+          <w:rFonts w:ascii="Times New Roman" w:hAnsi="Times New Roman" w:cs="Times New Roman"/>
+        </w:rPr>
+        <w:t>Microservices</w:t>
+      </w:r>
+    </w:p>
+    <w:p>
+      <w:pPr>
+        <w:pStyle w:val="ListParagraph"/>
+        <w:numPr>
+          <w:ilvl w:val="0"/>
+          <w:numId w:val="1"/>
+        </w:numPr>
+        <w:spacing w:after="85"/>
+        <w:ind w:right="439"/>
+        <w:jc w:val="both"/>
+        <w:rPr>
+          <w:rFonts w:ascii="Times New Roman" w:hAnsi="Times New Roman" w:cs="Times New Roman"/>
+        </w:rPr>
+      </w:pPr>
+      <w:proofErr w:type="spellStart"/>
+      <w:r>
+        <w:rPr>
+          <w:rFonts w:ascii="Times New Roman" w:hAnsi="Times New Roman" w:cs="Times New Roman"/>
+        </w:rPr>
+        <w:t>Serverless</w:t>
+      </w:r>
+      <w:proofErr w:type="spellEnd"/>
+      <w:r>
+        <w:rPr>
+          <w:rFonts w:ascii="Times New Roman" w:hAnsi="Times New Roman" w:cs="Times New Roman"/>
+        </w:rPr>
+        <w:t xml:space="preserve"> Design and Implementation</w:t>
       </w:r>
     </w:p>
     <w:p>
       <w:pPr>
         <w:pStyle w:val="Heading1"/>
         <w:ind w:left="565"/>
-      </w:pPr>
-      <w:r>
-        <w:t>Core Competencies</w:t>
-      </w:r>
-    </w:p>
-    <w:p>
-      <w:pPr>
-        <w:ind w:left="1165" w:right="465"/>
-      </w:pPr>
-      <w:r>
-        <w:rPr>
-          <w:rFonts w:ascii="Calibri" w:eastAsia="Calibri" w:hAnsi="Calibri" w:cs="Calibri"/>
-          <w:noProof/>
-          <w:sz w:val="22"/>
-        </w:rPr>
-        <mc:AlternateContent>
-          <mc:Choice Requires="wpg">
-            <w:drawing>
-              <wp:anchor distT="0" distB="0" distL="114300" distR="114300" simplePos="0" relativeHeight="251659264" behindDoc="0" locked="0" layoutInCell="1" allowOverlap="1">
-                <wp:simplePos x="0" y="0"/>
-                <wp:positionH relativeFrom="column">
-                  <wp:posOffset>733425</wp:posOffset>
-                </wp:positionH>
-                <wp:positionV relativeFrom="paragraph">
-                  <wp:posOffset>88256</wp:posOffset>
-                </wp:positionV>
-                <wp:extent cx="57150" cy="657225"/>
-                <wp:effectExtent l="0" t="0" r="0" b="0"/>
-                <wp:wrapSquare wrapText="bothSides"/>
-                <wp:docPr id="3053" name="Group 3053"/>
-                <wp:cNvGraphicFramePr/>
-                <a:graphic xmlns:a="http://schemas.openxmlformats.org/drawingml/2006/main">
-                  <a:graphicData uri="http://schemas.microsoft.com/office/word/2010/wordprocessingGroup">
-                    <wpg:wgp>
-                      <wpg:cNvGrpSpPr/>
-                      <wpg:grpSpPr>
-                        <a:xfrm>
-                          <a:off x="0" y="0"/>
-                          <a:ext cx="57150" cy="657225"/>
-                          <a:chOff x="0" y="0"/>
-                          <a:chExt cx="57150" cy="657225"/>
-                        </a:xfrm>
-                      </wpg:grpSpPr>
-                      <wps:wsp>
-                        <wps:cNvPr id="203" name="Shape 203"/>
-                        <wps:cNvSpPr/>
-                        <wps:spPr>
-                          <a:xfrm>
-                            <a:off x="0" y="0"/>
-                            <a:ext cx="57150" cy="57150"/>
-                          </a:xfrm>
-                          <a:custGeom>
-                            <a:avLst/>
-                            <a:gdLst/>
-                            <a:ahLst/>
-                            <a:cxnLst/>
-                            <a:rect l="0" t="0" r="0" b="0"/>
-                            <a:pathLst>
-                              <a:path w="57150" h="57150">
-                                <a:moveTo>
-                                  <a:pt x="28575" y="0"/>
-                                </a:moveTo>
-                                <a:cubicBezTo>
-                                  <a:pt x="47625" y="0"/>
-                                  <a:pt x="57150" y="9525"/>
-                                  <a:pt x="57150" y="28575"/>
-                                </a:cubicBezTo>
-                                <a:cubicBezTo>
-                                  <a:pt x="57150" y="47625"/>
-                                  <a:pt x="47625" y="57150"/>
-                                  <a:pt x="28575" y="57150"/>
-                                </a:cubicBezTo>
-                                <a:cubicBezTo>
-                                  <a:pt x="9525" y="57150"/>
-                                  <a:pt x="0" y="47625"/>
-                                  <a:pt x="0" y="28575"/>
-                                </a:cubicBezTo>
-                                <a:cubicBezTo>
-                                  <a:pt x="0" y="9525"/>
-                                  <a:pt x="9525" y="0"/>
-                                  <a:pt x="28575" y="0"/>
-                                </a:cubicBezTo>
-                                <a:close/>
-                              </a:path>
-                            </a:pathLst>
-                          </a:custGeom>
-                          <a:ln w="0" cap="flat">
-                            <a:miter lim="127000"/>
-                          </a:ln>
-                        </wps:spPr>
-                        <wps:style>
-                          <a:lnRef idx="0">
-                            <a:srgbClr val="000000">
-                              <a:alpha val="0"/>
-                            </a:srgbClr>
-                          </a:lnRef>
-                          <a:fillRef idx="1">
-                            <a:srgbClr val="000000"/>
-                          </a:fillRef>
-                          <a:effectRef idx="0">
-                            <a:scrgbClr r="0" g="0" b="0"/>
-                          </a:effectRef>
-                          <a:fontRef idx="none"/>
-                        </wps:style>
-                        <wps:bodyPr/>
-                      </wps:wsp>
-                      <wps:wsp>
-                        <wps:cNvPr id="205" name="Shape 205"/>
-                        <wps:cNvSpPr/>
-                        <wps:spPr>
-                          <a:xfrm>
-                            <a:off x="0" y="200025"/>
-                            <a:ext cx="57150" cy="57150"/>
-                          </a:xfrm>
-                          <a:custGeom>
-                            <a:avLst/>
-                            <a:gdLst/>
-                            <a:ahLst/>
-                            <a:cxnLst/>
-                            <a:rect l="0" t="0" r="0" b="0"/>
-                            <a:pathLst>
-                              <a:path w="57150" h="57150">
-                                <a:moveTo>
-                                  <a:pt x="28575" y="0"/>
-                                </a:moveTo>
-                                <a:cubicBezTo>
-                                  <a:pt x="47625" y="0"/>
-                                  <a:pt x="57150" y="9525"/>
-                                  <a:pt x="57150" y="28575"/>
-                                </a:cubicBezTo>
-                                <a:cubicBezTo>
-                                  <a:pt x="57150" y="47625"/>
-                                  <a:pt x="47625" y="57150"/>
-                                  <a:pt x="28575" y="57150"/>
-                                </a:cubicBezTo>
-                                <a:cubicBezTo>
-                                  <a:pt x="9525" y="57150"/>
-                                  <a:pt x="0" y="47625"/>
-                                  <a:pt x="0" y="28575"/>
-                                </a:cubicBezTo>
-                                <a:cubicBezTo>
-                                  <a:pt x="0" y="9525"/>
-                                  <a:pt x="9525" y="0"/>
-                                  <a:pt x="28575" y="0"/>
-                                </a:cubicBezTo>
-                                <a:close/>
-                              </a:path>
-                            </a:pathLst>
-                          </a:custGeom>
-                          <a:ln w="0" cap="flat">
-                            <a:miter lim="127000"/>
-                          </a:ln>
-                        </wps:spPr>
-                        <wps:style>
-                          <a:lnRef idx="0">
-                            <a:srgbClr val="000000">
-                              <a:alpha val="0"/>
-                            </a:srgbClr>
-                          </a:lnRef>
-                          <a:fillRef idx="1">
-                            <a:srgbClr val="000000"/>
-                          </a:fillRef>
-                          <a:effectRef idx="0">
-                            <a:scrgbClr r="0" g="0" b="0"/>
-                          </a:effectRef>
-                          <a:fontRef idx="none"/>
-                        </wps:style>
-                        <wps:bodyPr/>
-                      </wps:wsp>
-                      <wps:wsp>
-                        <wps:cNvPr id="207" name="Shape 207"/>
-                        <wps:cNvSpPr/>
-                        <wps:spPr>
-                          <a:xfrm>
-                            <a:off x="0" y="400050"/>
-                            <a:ext cx="57150" cy="57150"/>
-                          </a:xfrm>
-                          <a:custGeom>
-                            <a:avLst/>
-                            <a:gdLst/>
-                            <a:ahLst/>
-                            <a:cxnLst/>
-                            <a:rect l="0" t="0" r="0" b="0"/>
-                            <a:pathLst>
-                              <a:path w="57150" h="57150">
-                                <a:moveTo>
-                                  <a:pt x="28575" y="0"/>
-                                </a:moveTo>
-                                <a:cubicBezTo>
-                                  <a:pt x="47625" y="0"/>
-                                  <a:pt x="57150" y="9525"/>
-                                  <a:pt x="57150" y="28575"/>
-                                </a:cubicBezTo>
-                                <a:cubicBezTo>
-                                  <a:pt x="57150" y="47625"/>
-                                  <a:pt x="47625" y="57150"/>
-                                  <a:pt x="28575" y="57150"/>
-                                </a:cubicBezTo>
-                                <a:cubicBezTo>
-                                  <a:pt x="9525" y="57150"/>
-                                  <a:pt x="0" y="47625"/>
-                                  <a:pt x="0" y="28575"/>
-                                </a:cubicBezTo>
-                                <a:cubicBezTo>
-                                  <a:pt x="0" y="9525"/>
-                                  <a:pt x="9525" y="0"/>
-                                  <a:pt x="28575" y="0"/>
-                                </a:cubicBezTo>
-                                <a:close/>
-                              </a:path>
-                            </a:pathLst>
-                          </a:custGeom>
-                          <a:ln w="0" cap="flat">
-                            <a:miter lim="127000"/>
-                          </a:ln>
-                        </wps:spPr>
-                        <wps:style>
-                          <a:lnRef idx="0">
-                            <a:srgbClr val="000000">
-                              <a:alpha val="0"/>
-                            </a:srgbClr>
-                          </a:lnRef>
-                          <a:fillRef idx="1">
-                            <a:srgbClr val="000000"/>
-                          </a:fillRef>
-                          <a:effectRef idx="0">
-                            <a:scrgbClr r="0" g="0" b="0"/>
-                          </a:effectRef>
-                          <a:fontRef idx="none"/>
-                        </wps:style>
-                        <wps:bodyPr/>
-                      </wps:wsp>
-                      <wps:wsp>
-                        <wps:cNvPr id="209" name="Shape 209"/>
-                        <wps:cNvSpPr/>
-                        <wps:spPr>
-                          <a:xfrm>
-                            <a:off x="0" y="600075"/>
-                            <a:ext cx="57150" cy="57150"/>
-                          </a:xfrm>
-                          <a:custGeom>
-                            <a:avLst/>
-                            <a:gdLst/>
-                            <a:ahLst/>
-                            <a:cxnLst/>
-                            <a:rect l="0" t="0" r="0" b="0"/>
-                            <a:pathLst>
-                              <a:path w="57150" h="57150">
-                                <a:moveTo>
-                                  <a:pt x="28575" y="0"/>
-                                </a:moveTo>
-                                <a:cubicBezTo>
-                                  <a:pt x="47625" y="0"/>
-                                  <a:pt x="57150" y="9525"/>
-                                  <a:pt x="57150" y="28575"/>
-                                </a:cubicBezTo>
-                                <a:cubicBezTo>
-                                  <a:pt x="57150" y="47625"/>
-                                  <a:pt x="47625" y="57150"/>
-                                  <a:pt x="28575" y="57150"/>
-                                </a:cubicBezTo>
-                                <a:cubicBezTo>
-                                  <a:pt x="9525" y="57150"/>
-                                  <a:pt x="0" y="47625"/>
-                                  <a:pt x="0" y="28575"/>
-                                </a:cubicBezTo>
-                                <a:cubicBezTo>
-                                  <a:pt x="0" y="9525"/>
-                                  <a:pt x="9525" y="0"/>
-                                  <a:pt x="28575" y="0"/>
-                                </a:cubicBezTo>
-                                <a:close/>
-                              </a:path>
-                            </a:pathLst>
-                          </a:custGeom>
-                          <a:ln w="0" cap="flat">
-                            <a:miter lim="127000"/>
-                          </a:ln>
-                        </wps:spPr>
-                        <wps:style>
-                          <a:lnRef idx="0">
-                            <a:srgbClr val="000000">
-                              <a:alpha val="0"/>
-                            </a:srgbClr>
-                          </a:lnRef>
-                          <a:fillRef idx="1">
-                            <a:srgbClr val="000000"/>
-                          </a:fillRef>
-                          <a:effectRef idx="0">
-                            <a:scrgbClr r="0" g="0" b="0"/>
-                          </a:effectRef>
-                          <a:fontRef idx="none"/>
-                        </wps:style>
-                        <wps:bodyPr/>
-                      </wps:wsp>
-                    </wpg:wgp>
-                  </a:graphicData>
-                </a:graphic>
-              </wp:anchor>
-            </w:drawing>
-          </mc:Choice>
-          <mc:Fallback xmlns:a="http://schemas.openxmlformats.org/drawingml/2006/main">
-            <w:pict>
-              <v:group id="Group 3053" style="width:4.5pt;height:51.75pt;position:absolute;mso-position-horizontal-relative:text;mso-position-horizontal:absolute;margin-left:57.75pt;mso-position-vertical-relative:text;margin-top:6.94926pt;" coordsize="571,6572">
-                <v:shape id="Shape 203" style="position:absolute;width:571;height:571;left:0;top:0;" coordsize="57150,57150" path="m28575,0c47625,0,57150,9525,57150,28575c57150,47625,47625,57150,28575,57150c9525,57150,0,47625,0,28575c0,9525,9525,0,28575,0x">
-                  <v:stroke weight="0pt" endcap="flat" joinstyle="miter" miterlimit="10" on="false" color="#000000" opacity="0"/>
-                  <v:fill on="true" color="#000000"/>
-                </v:shape>
-                <v:shape id="Shape 205" style="position:absolute;width:571;height:571;left:0;top:2000;" coordsize="57150,57150" path="m28575,0c47625,0,57150,9525,57150,28575c57150,47625,47625,57150,28575,57150c9525,57150,0,47625,0,28575c0,9525,9525,0,28575,0x">
-                  <v:stroke weight="0pt" endcap="flat" joinstyle="miter" miterlimit="10" on="false" color="#000000" opacity="0"/>
-                  <v:fill on="true" color="#000000"/>
-                </v:shape>
-                <v:shape id="Shape 207" style="position:absolute;width:571;height:571;left:0;top:4000;" coordsize="57150,57150" path="m28575,0c47625,0,57150,9525,57150,28575c57150,47625,47625,57150,28575,57150c9525,57150,0,47625,0,28575c0,9525,9525,0,28575,0x">
-                  <v:stroke weight="0pt" endcap="flat" joinstyle="miter" miterlimit="10" on="false" color="#000000" opacity="0"/>
-                  <v:fill on="true" color="#000000"/>
-                </v:shape>
-                <v:shape id="Shape 209" style="position:absolute;width:571;height:571;left:0;top:6000;" coordsize="57150,57150" path="m28575,0c47625,0,57150,9525,57150,28575c57150,47625,47625,57150,28575,57150c9525,57150,0,47625,0,28575c0,9525,9525,0,28575,0x">
-                  <v:stroke weight="0pt" endcap="flat" joinstyle="miter" miterlimit="10" on="false" color="#000000" opacity="0"/>
-                  <v:fill on="true" color="#000000"/>
-                </v:shape>
-                <w10:wrap type="square"/>
-              </v:group>
-            </w:pict>
-          </mc:Fallback>
-        </mc:AlternateContent>
-      </w:r>
-      <w:r>
-        <w:rPr>
-          <w:rFonts w:ascii="Calibri" w:eastAsia="Calibri" w:hAnsi="Calibri" w:cs="Calibri"/>
-          <w:noProof/>
-          <w:sz w:val="22"/>
-        </w:rPr>
-        <mc:AlternateContent>
-          <mc:Choice Requires="wpg">
-            <w:drawing>
-              <wp:anchor distT="0" distB="0" distL="114300" distR="114300" simplePos="0" relativeHeight="251660288" behindDoc="0" locked="0" layoutInCell="1" allowOverlap="1">
-                <wp:simplePos x="0" y="0"/>
-                <wp:positionH relativeFrom="column">
-                  <wp:posOffset>3829050</wp:posOffset>
-                </wp:positionH>
-                <wp:positionV relativeFrom="paragraph">
-                  <wp:posOffset>88256</wp:posOffset>
-                </wp:positionV>
-                <wp:extent cx="57150" cy="657225"/>
-                <wp:effectExtent l="0" t="0" r="0" b="0"/>
-                <wp:wrapSquare wrapText="bothSides"/>
-                <wp:docPr id="3054" name="Group 3054"/>
-                <wp:cNvGraphicFramePr/>
-                <a:graphic xmlns:a="http://schemas.openxmlformats.org/drawingml/2006/main">
-                  <a:graphicData uri="http://schemas.microsoft.com/office/word/2010/wordprocessingGroup">
-                    <wpg:wgp>
-                      <wpg:cNvGrpSpPr/>
-                      <wpg:grpSpPr>
-                        <a:xfrm>
-                          <a:off x="0" y="0"/>
-                          <a:ext cx="57150" cy="657225"/>
-                          <a:chOff x="0" y="0"/>
-                          <a:chExt cx="57150" cy="657225"/>
-                        </a:xfrm>
-                      </wpg:grpSpPr>
-                      <wps:wsp>
-                        <wps:cNvPr id="211" name="Shape 211"/>
-                        <wps:cNvSpPr/>
-                        <wps:spPr>
-                          <a:xfrm>
-                            <a:off x="0" y="0"/>
-                            <a:ext cx="57150" cy="57150"/>
-                          </a:xfrm>
-                          <a:custGeom>
-                            <a:avLst/>
-                            <a:gdLst/>
-                            <a:ahLst/>
-                            <a:cxnLst/>
-                            <a:rect l="0" t="0" r="0" b="0"/>
-                            <a:pathLst>
-                              <a:path w="57150" h="57150">
-                                <a:moveTo>
-                                  <a:pt x="28575" y="0"/>
-                                </a:moveTo>
-                                <a:cubicBezTo>
-                                  <a:pt x="47625" y="0"/>
-                                  <a:pt x="57150" y="9525"/>
-                                  <a:pt x="57150" y="28575"/>
-                                </a:cubicBezTo>
-                                <a:cubicBezTo>
-                                  <a:pt x="57150" y="47625"/>
-                                  <a:pt x="47625" y="57150"/>
-                                  <a:pt x="28575" y="57150"/>
-                                </a:cubicBezTo>
-                                <a:cubicBezTo>
-                                  <a:pt x="9525" y="57150"/>
-                                  <a:pt x="0" y="47625"/>
-                                  <a:pt x="0" y="28575"/>
-                                </a:cubicBezTo>
-                                <a:cubicBezTo>
-                                  <a:pt x="0" y="9525"/>
-                                  <a:pt x="9525" y="0"/>
-                                  <a:pt x="28575" y="0"/>
-                                </a:cubicBezTo>
-                                <a:close/>
-                              </a:path>
-                            </a:pathLst>
-                          </a:custGeom>
-                          <a:ln w="0" cap="flat">
-                            <a:miter lim="127000"/>
-                          </a:ln>
-                        </wps:spPr>
-                        <wps:style>
-                          <a:lnRef idx="0">
-                            <a:srgbClr val="000000">
-                              <a:alpha val="0"/>
-                            </a:srgbClr>
-                          </a:lnRef>
-                          <a:fillRef idx="1">
-                            <a:srgbClr val="000000"/>
-                          </a:fillRef>
-                          <a:effectRef idx="0">
-                            <a:scrgbClr r="0" g="0" b="0"/>
-                          </a:effectRef>
-                          <a:fontRef idx="none"/>
-                        </wps:style>
-                        <wps:bodyPr/>
-                      </wps:wsp>
-                      <wps:wsp>
-                        <wps:cNvPr id="213" name="Shape 213"/>
-                        <wps:cNvSpPr/>
-                        <wps:spPr>
-                          <a:xfrm>
-                            <a:off x="0" y="200025"/>
-                            <a:ext cx="57150" cy="57150"/>
-                          </a:xfrm>
-                          <a:custGeom>
-                            <a:avLst/>
-                            <a:gdLst/>
-                            <a:ahLst/>
-                            <a:cxnLst/>
-                            <a:rect l="0" t="0" r="0" b="0"/>
-                            <a:pathLst>
-                              <a:path w="57150" h="57150">
-                                <a:moveTo>
-                                  <a:pt x="28575" y="0"/>
-                                </a:moveTo>
-                                <a:cubicBezTo>
-                                  <a:pt x="47625" y="0"/>
-                                  <a:pt x="57150" y="9525"/>
-                                  <a:pt x="57150" y="28575"/>
-                                </a:cubicBezTo>
-                                <a:cubicBezTo>
-                                  <a:pt x="57150" y="47625"/>
-                                  <a:pt x="47625" y="57150"/>
-                                  <a:pt x="28575" y="57150"/>
-                                </a:cubicBezTo>
-                                <a:cubicBezTo>
-                                  <a:pt x="9525" y="57150"/>
-                                  <a:pt x="0" y="47625"/>
-                                  <a:pt x="0" y="28575"/>
-                                </a:cubicBezTo>
-                                <a:cubicBezTo>
-                                  <a:pt x="0" y="9525"/>
-                                  <a:pt x="9525" y="0"/>
-                                  <a:pt x="28575" y="0"/>
-                                </a:cubicBezTo>
-                                <a:close/>
-                              </a:path>
-                            </a:pathLst>
-                          </a:custGeom>
-                          <a:ln w="0" cap="flat">
-                            <a:miter lim="127000"/>
-                          </a:ln>
-                        </wps:spPr>
-                        <wps:style>
-                          <a:lnRef idx="0">
-                            <a:srgbClr val="000000">
-                              <a:alpha val="0"/>
-                            </a:srgbClr>
-                          </a:lnRef>
-                          <a:fillRef idx="1">
-                            <a:srgbClr val="000000"/>
-                          </a:fillRef>
-                          <a:effectRef idx="0">
-                            <a:scrgbClr r="0" g="0" b="0"/>
-                          </a:effectRef>
-                          <a:fontRef idx="none"/>
-                        </wps:style>
-                        <wps:bodyPr/>
-                      </wps:wsp>
-                      <wps:wsp>
-                        <wps:cNvPr id="215" name="Shape 215"/>
-                        <wps:cNvSpPr/>
-                        <wps:spPr>
-                          <a:xfrm>
-                            <a:off x="0" y="400050"/>
-                            <a:ext cx="57150" cy="57150"/>
-                          </a:xfrm>
-                          <a:custGeom>
-                            <a:avLst/>
-                            <a:gdLst/>
-                            <a:ahLst/>
-                            <a:cxnLst/>
-                            <a:rect l="0" t="0" r="0" b="0"/>
-                            <a:pathLst>
-                              <a:path w="57150" h="57150">
-                                <a:moveTo>
-                                  <a:pt x="28575" y="0"/>
-                                </a:moveTo>
-                                <a:cubicBezTo>
-                                  <a:pt x="47625" y="0"/>
-                                  <a:pt x="57150" y="9525"/>
-                                  <a:pt x="57150" y="28575"/>
-                                </a:cubicBezTo>
-                                <a:cubicBezTo>
-                                  <a:pt x="57150" y="47625"/>
-                                  <a:pt x="47625" y="57150"/>
-                                  <a:pt x="28575" y="57150"/>
-                                </a:cubicBezTo>
-                                <a:cubicBezTo>
-                                  <a:pt x="9525" y="57150"/>
-                                  <a:pt x="0" y="47625"/>
-                                  <a:pt x="0" y="28575"/>
-                                </a:cubicBezTo>
-                                <a:cubicBezTo>
-                                  <a:pt x="0" y="9525"/>
-                                  <a:pt x="9525" y="0"/>
-                                  <a:pt x="28575" y="0"/>
-                                </a:cubicBezTo>
-                                <a:close/>
-                              </a:path>
-                            </a:pathLst>
-                          </a:custGeom>
-                          <a:ln w="0" cap="flat">
-                            <a:miter lim="127000"/>
-                          </a:ln>
-                        </wps:spPr>
-                        <wps:style>
-                          <a:lnRef idx="0">
-                            <a:srgbClr val="000000">
-                              <a:alpha val="0"/>
-                            </a:srgbClr>
-                          </a:lnRef>
-                          <a:fillRef idx="1">
-                            <a:srgbClr val="000000"/>
-                          </a:fillRef>
-                          <a:effectRef idx="0">
-                            <a:scrgbClr r="0" g="0" b="0"/>
-                          </a:effectRef>
-                          <a:fontRef idx="none"/>
-                        </wps:style>
-                        <wps:bodyPr/>
-                      </wps:wsp>
-                      <wps:wsp>
-                        <wps:cNvPr id="217" name="Shape 217"/>
-                        <wps:cNvSpPr/>
-                        <wps:spPr>
-                          <a:xfrm>
-                            <a:off x="0" y="600075"/>
-                            <a:ext cx="57150" cy="57150"/>
-                          </a:xfrm>
-                          <a:custGeom>
-                            <a:avLst/>
-                            <a:gdLst/>
-                            <a:ahLst/>
-                            <a:cxnLst/>
-                            <a:rect l="0" t="0" r="0" b="0"/>
-                            <a:pathLst>
-                              <a:path w="57150" h="57150">
-                                <a:moveTo>
-                                  <a:pt x="28575" y="0"/>
-                                </a:moveTo>
-                                <a:cubicBezTo>
-                                  <a:pt x="47625" y="0"/>
-                                  <a:pt x="57150" y="9525"/>
-                                  <a:pt x="57150" y="28575"/>
-                                </a:cubicBezTo>
-                                <a:cubicBezTo>
-                                  <a:pt x="57150" y="47625"/>
-                                  <a:pt x="47625" y="57150"/>
-                                  <a:pt x="28575" y="57150"/>
-                                </a:cubicBezTo>
-                                <a:cubicBezTo>
-                                  <a:pt x="9525" y="57150"/>
-                                  <a:pt x="0" y="47625"/>
-                                  <a:pt x="0" y="28575"/>
-                                </a:cubicBezTo>
-                                <a:cubicBezTo>
-                                  <a:pt x="0" y="9525"/>
-                                  <a:pt x="9525" y="0"/>
-                                  <a:pt x="28575" y="0"/>
-                                </a:cubicBezTo>
-                                <a:close/>
-                              </a:path>
-                            </a:pathLst>
-                          </a:custGeom>
-                          <a:ln w="0" cap="flat">
-                            <a:miter lim="127000"/>
-                          </a:ln>
-                        </wps:spPr>
-                        <wps:style>
-                          <a:lnRef idx="0">
-                            <a:srgbClr val="000000">
-                              <a:alpha val="0"/>
-                            </a:srgbClr>
-                          </a:lnRef>
-                          <a:fillRef idx="1">
-                            <a:srgbClr val="000000"/>
-                          </a:fillRef>
-                          <a:effectRef idx="0">
-                            <a:scrgbClr r="0" g="0" b="0"/>
-                          </a:effectRef>
-                          <a:fontRef idx="none"/>
-                        </wps:style>
-                        <wps:bodyPr/>
-                      </wps:wsp>
-                    </wpg:wgp>
-                  </a:graphicData>
-                </a:graphic>
-              </wp:anchor>
-            </w:drawing>
-          </mc:Choice>
-          <mc:Fallback xmlns:a="http://schemas.openxmlformats.org/drawingml/2006/main">
-            <w:pict>
-              <v:group id="Group 3054" style="width:4.5pt;height:51.75pt;position:absolute;mso-position-horizontal-relative:text;mso-position-horizontal:absolute;margin-left:301.5pt;mso-position-vertical-relative:text;margin-top:6.94926pt;" coordsize="571,6572">
-                <v:shape id="Shape 211" style="position:absolute;width:571;height:571;left:0;top:0;" coordsize="57150,57150" path="m28575,0c47625,0,57150,9525,57150,28575c57150,47625,47625,57150,28575,57150c9525,57150,0,47625,0,28575c0,9525,9525,0,28575,0x">
-                  <v:stroke weight="0pt" endcap="flat" joinstyle="miter" miterlimit="10" on="false" color="#000000" opacity="0"/>
-                  <v:fill on="true" color="#000000"/>
-                </v:shape>
-                <v:shape id="Shape 213" style="position:absolute;width:571;height:571;left:0;top:2000;" coordsize="57150,57150" path="m28575,0c47625,0,57150,9525,57150,28575c57150,47625,47625,57150,28575,57150c9525,57150,0,47625,0,28575c0,9525,9525,0,28575,0x">
-                  <v:stroke weight="0pt" endcap="flat" joinstyle="miter" miterlimit="10" on="false" color="#000000" opacity="0"/>
-                  <v:fill on="true" color="#000000"/>
-                </v:shape>
-                <v:shape id="Shape 215" style="position:absolute;width:571;height:571;left:0;top:4000;" coordsize="57150,57150" path="m28575,0c47625,0,57150,9525,57150,28575c57150,47625,47625,57150,28575,57150c9525,57150,0,47625,0,28575c0,9525,9525,0,28575,0x">
-                  <v:stroke weight="0pt" endcap="flat" joinstyle="miter" miterlimit="10" on="false" color="#000000" opacity="0"/>
-                  <v:fill on="true" color="#000000"/>
-                </v:shape>
-                <v:shape id="Shape 217" style="position:absolute;width:571;height:571;left:0;top:6000;" coordsize="57150,57150" path="m28575,0c47625,0,57150,9525,57150,28575c57150,47625,47625,57150,28575,57150c9525,57150,0,47625,0,28575c0,9525,9525,0,28575,0x">
-                  <v:stroke weight="0pt" endcap="flat" joinstyle="miter" miterlimit="10" on="false" color="#000000" opacity="0"/>
-                  <v:fill on="true" color="#000000"/>
-                </v:shape>
-                <w10:wrap type="square"/>
-              </v:group>
-            </w:pict>
-          </mc:Fallback>
-        </mc:AlternateContent>
-      </w:r>
-      <w:r>
-        <w:t>Software System ArchitectureWebAPI Framework</w:t>
-      </w:r>
-    </w:p>
-    <w:p>
-      <w:pPr>
-        <w:ind w:left="1165" w:right="465"/>
-      </w:pPr>
-      <w:r>
-        <w:t>O</w:t>
-      </w:r>
-      <w:r>
-        <w:t>bject Orientated ProgrammingContinuous Integration (CI) Automation</w:t>
-      </w:r>
-    </w:p>
-    <w:p>
-      <w:pPr>
-        <w:ind w:left="1165" w:right="465"/>
-      </w:pPr>
-      <w:r>
-        <w:t>IT Strategic PlanningApplication Lifecycle Management</w:t>
-      </w:r>
-    </w:p>
-    <w:p>
-      <w:pPr>
-        <w:spacing w:after="85"/>
-        <w:ind w:left="1165" w:right="465"/>
-      </w:pPr>
-      <w:r>
-        <w:t>MicroservicesServerless Design and Implementation</w:t>
-      </w:r>
+        <w:rPr>
+          <w:rFonts w:ascii="Times New Roman" w:hAnsi="Times New Roman" w:cs="Times New Roman"/>
+        </w:rPr>
+        <w:sectPr>
+          <w:type w:val="continuous"/>
+          <w:pgSz w:w="12240" w:h="15840"/>
+          <w:pgMar w:top="295" w:right="520" w:bottom="306" w:left="520" w:header="720" w:footer="720" w:gutter="0"/>
+          <w:cols w:num="2" w:space="180"/>
+        </w:sectPr>
+      </w:pPr>
     </w:p>
     <w:p>
       <w:pPr>
         <w:pStyle w:val="Heading1"/>
-        <w:ind w:left="565"/>
-      </w:pPr>
-      <w:r>
-        <w:t>Technical Proficiencies (5:Fluent, 4:Good, 3:OK, 2:Prior Experience, 1:Experimental)</w:t>
+        <w:spacing w:before="120"/>
+        <w:ind w:left="180" w:firstLine="0"/>
+        <w:rPr>
+          <w:rFonts w:ascii="Times New Roman" w:hAnsi="Times New Roman" w:cs="Times New Roman"/>
+        </w:rPr>
+      </w:pPr>
+      <w:r>
+        <w:rPr>
+          <w:rFonts w:ascii="Times New Roman" w:hAnsi="Times New Roman" w:cs="Times New Roman"/>
+          <w:b/>
+        </w:rPr>
+        <w:t>Technical Proficiencies</w:t>
+      </w:r>
+      <w:r>
+        <w:rPr>
+          <w:rFonts w:ascii="Times New Roman" w:hAnsi="Times New Roman" w:cs="Times New Roman"/>
+        </w:rPr>
+        <w:t xml:space="preserve"> </w:t>
+      </w:r>
+      <w:r>
+        <w:rPr>
+          <w:rFonts w:ascii="Times New Roman" w:hAnsi="Times New Roman" w:cs="Times New Roman"/>
+          <w:sz w:val="24"/>
+          <w:szCs w:val="24"/>
+        </w:rPr>
+        <w:t>(</w:t>
+      </w:r>
+      <w:proofErr w:type="gramStart"/>
+      <w:r>
+        <w:rPr>
+          <w:rFonts w:ascii="Times New Roman" w:hAnsi="Times New Roman" w:cs="Times New Roman"/>
+          <w:sz w:val="24"/>
+          <w:szCs w:val="24"/>
+        </w:rPr>
+        <w:t>5:Fluent</w:t>
+      </w:r>
+      <w:proofErr w:type="gramEnd"/>
+      <w:r>
+        <w:rPr>
+          <w:rFonts w:ascii="Times New Roman" w:hAnsi="Times New Roman" w:cs="Times New Roman"/>
+          <w:sz w:val="24"/>
+          <w:szCs w:val="24"/>
+        </w:rPr>
+        <w:t>, 4:Good, 3:OK, 2:Prior Experience, 1:Experimental)</w:t>
       </w:r>
     </w:p>
     <w:tbl>
       <w:tblPr>
         <w:tblStyle w:val="TableGrid"/>
         <w:tblW w:w="10095" w:type="dxa"/>
-        <w:tblInd w:w="563" w:type="dxa"/>
+        <w:tblInd w:w="442" w:type="dxa"/>
         <w:tblCellMar>
           <w:top w:w="19" w:type="dxa"/>
           <w:left w:w="28" w:type="dxa"/>
-          <w:bottom w:w="0" w:type="dxa"/>
           <w:right w:w="28" w:type="dxa"/>
         </w:tblCellMar>
         <w:tblLook w:val="04A0" w:firstRow="1" w:lastRow="0" w:firstColumn="1" w:lastColumn="0" w:noHBand="0" w:noVBand="1"/>
@@ -1472,8 +1123,14 @@
               <w:spacing w:after="0" w:line="259" w:lineRule="auto"/>
               <w:ind w:left="0" w:right="0" w:firstLine="0"/>
               <w:jc w:val="center"/>
+              <w:rPr>
+                <w:rFonts w:ascii="Times New Roman" w:hAnsi="Times New Roman" w:cs="Times New Roman"/>
+              </w:rPr>
             </w:pPr>
             <w:r>
+              <w:rPr>
+                <w:rFonts w:ascii="Times New Roman" w:hAnsi="Times New Roman" w:cs="Times New Roman"/>
+              </w:rPr>
               <w:t>Platforms</w:t>
             </w:r>
           </w:p>
@@ -1491,85 +1148,178 @@
           <w:p>
             <w:pPr>
               <w:spacing w:after="0" w:line="259" w:lineRule="auto"/>
-              <w:ind w:left="54" w:right="0" w:firstLine="0"/>
+              <w:ind w:left="61" w:right="0" w:firstLine="0"/>
+              <w:rPr>
+                <w:rFonts w:ascii="Times New Roman" w:hAnsi="Times New Roman" w:cs="Times New Roman"/>
+              </w:rPr>
             </w:pPr>
             <w:r>
+              <w:rPr>
+                <w:rFonts w:ascii="Times New Roman" w:hAnsi="Times New Roman" w:cs="Times New Roman"/>
+              </w:rPr>
               <w:t>Windows</w:t>
             </w:r>
             <w:r>
               <w:rPr>
+                <w:rFonts w:ascii="Times New Roman" w:hAnsi="Times New Roman" w:cs="Times New Roman"/>
+              </w:rPr>
+              <w:t xml:space="preserve"> </w:t>
+            </w:r>
+            <w:r>
+              <w:rPr>
+                <w:rFonts w:ascii="Times New Roman" w:hAnsi="Times New Roman" w:cs="Times New Roman"/>
                 <w:sz w:val="20"/>
               </w:rPr>
               <w:t>(5)</w:t>
             </w:r>
             <w:r>
+              <w:rPr>
+                <w:rFonts w:ascii="Times New Roman" w:hAnsi="Times New Roman" w:cs="Times New Roman"/>
+              </w:rPr>
               <w:t>, Linux</w:t>
             </w:r>
             <w:r>
               <w:rPr>
+                <w:rFonts w:ascii="Times New Roman" w:hAnsi="Times New Roman" w:cs="Times New Roman"/>
+              </w:rPr>
+              <w:t xml:space="preserve"> </w:t>
+            </w:r>
+            <w:r>
+              <w:rPr>
+                <w:rFonts w:ascii="Times New Roman" w:hAnsi="Times New Roman" w:cs="Times New Roman"/>
                 <w:sz w:val="20"/>
               </w:rPr>
               <w:t>(2)</w:t>
             </w:r>
             <w:r>
+              <w:rPr>
+                <w:rFonts w:ascii="Times New Roman" w:hAnsi="Times New Roman" w:cs="Times New Roman"/>
+              </w:rPr>
               <w:t>, AWS</w:t>
             </w:r>
             <w:r>
               <w:rPr>
+                <w:rFonts w:ascii="Times New Roman" w:hAnsi="Times New Roman" w:cs="Times New Roman"/>
+              </w:rPr>
+              <w:t xml:space="preserve"> </w:t>
+            </w:r>
+            <w:r>
+              <w:rPr>
+                <w:rFonts w:ascii="Times New Roman" w:hAnsi="Times New Roman" w:cs="Times New Roman"/>
                 <w:sz w:val="20"/>
               </w:rPr>
               <w:t>(3)</w:t>
             </w:r>
             <w:r>
+              <w:rPr>
+                <w:rFonts w:ascii="Times New Roman" w:hAnsi="Times New Roman" w:cs="Times New Roman"/>
+              </w:rPr>
               <w:t>, Docker</w:t>
             </w:r>
             <w:r>
               <w:rPr>
+                <w:rFonts w:ascii="Times New Roman" w:hAnsi="Times New Roman" w:cs="Times New Roman"/>
+              </w:rPr>
+              <w:t xml:space="preserve"> </w:t>
+            </w:r>
+            <w:r>
+              <w:rPr>
+                <w:rFonts w:ascii="Times New Roman" w:hAnsi="Times New Roman" w:cs="Times New Roman"/>
                 <w:sz w:val="20"/>
               </w:rPr>
               <w:t>(1)</w:t>
             </w:r>
             <w:r>
+              <w:rPr>
+                <w:rFonts w:ascii="Times New Roman" w:hAnsi="Times New Roman" w:cs="Times New Roman"/>
+              </w:rPr>
               <w:t>, Team Foundation Server 2017 (TFS)</w:t>
             </w:r>
             <w:r>
               <w:rPr>
+                <w:rFonts w:ascii="Times New Roman" w:hAnsi="Times New Roman" w:cs="Times New Roman"/>
+              </w:rPr>
+              <w:t xml:space="preserve"> </w:t>
+            </w:r>
+            <w:r>
+              <w:rPr>
+                <w:rFonts w:ascii="Times New Roman" w:hAnsi="Times New Roman" w:cs="Times New Roman"/>
                 <w:sz w:val="20"/>
               </w:rPr>
               <w:t>(5)</w:t>
             </w:r>
             <w:r>
-              <w:t>, Git</w:t>
-            </w:r>
-            <w:r>
-              <w:rPr>
+              <w:rPr>
+                <w:rFonts w:ascii="Times New Roman" w:hAnsi="Times New Roman" w:cs="Times New Roman"/>
+              </w:rPr>
+              <w:t>,</w:t>
+            </w:r>
+            <w:r>
+              <w:rPr>
+                <w:rFonts w:ascii="Times New Roman" w:hAnsi="Times New Roman" w:cs="Times New Roman"/>
+              </w:rPr>
+              <w:t xml:space="preserve"> Git </w:t>
+            </w:r>
+            <w:r>
+              <w:rPr>
+                <w:rFonts w:ascii="Times New Roman" w:hAnsi="Times New Roman" w:cs="Times New Roman"/>
                 <w:sz w:val="20"/>
               </w:rPr>
               <w:t>(3)</w:t>
             </w:r>
             <w:r>
+              <w:rPr>
+                <w:rFonts w:ascii="Times New Roman" w:hAnsi="Times New Roman" w:cs="Times New Roman"/>
+              </w:rPr>
               <w:t>, Confluence</w:t>
             </w:r>
             <w:r>
               <w:rPr>
+                <w:rFonts w:ascii="Times New Roman" w:hAnsi="Times New Roman" w:cs="Times New Roman"/>
+              </w:rPr>
+              <w:t xml:space="preserve"> </w:t>
+            </w:r>
+            <w:r>
+              <w:rPr>
+                <w:rFonts w:ascii="Times New Roman" w:hAnsi="Times New Roman" w:cs="Times New Roman"/>
                 <w:sz w:val="20"/>
               </w:rPr>
               <w:t>(3)</w:t>
             </w:r>
             <w:r>
+              <w:rPr>
+                <w:rFonts w:ascii="Times New Roman" w:hAnsi="Times New Roman" w:cs="Times New Roman"/>
+              </w:rPr>
               <w:t>, Jira</w:t>
             </w:r>
             <w:r>
               <w:rPr>
+                <w:rFonts w:ascii="Times New Roman" w:hAnsi="Times New Roman" w:cs="Times New Roman"/>
+              </w:rPr>
+              <w:t xml:space="preserve"> </w:t>
+            </w:r>
+            <w:r>
+              <w:rPr>
+                <w:rFonts w:ascii="Times New Roman" w:hAnsi="Times New Roman" w:cs="Times New Roman"/>
                 <w:sz w:val="20"/>
               </w:rPr>
               <w:t>(1)</w:t>
             </w:r>
             <w:r>
+              <w:rPr>
+                <w:rFonts w:ascii="Times New Roman" w:hAnsi="Times New Roman" w:cs="Times New Roman"/>
+              </w:rPr>
               <w:t>, Salesforce</w:t>
             </w:r>
             <w:r>
               <w:rPr>
+                <w:rFonts w:ascii="Times New Roman" w:hAnsi="Times New Roman" w:cs="Times New Roman"/>
+              </w:rPr>
+              <w:t xml:space="preserve"> </w:t>
+            </w:r>
+            <w:r>
+              <w:rPr>
+                <w:rFonts w:ascii="Times New Roman" w:hAnsi="Times New Roman" w:cs="Times New Roman"/>
                 <w:sz w:val="20"/>
               </w:rPr>
               <w:t>(2)</w:t>
@@ -1597,8 +1347,14 @@
               <w:spacing w:after="0" w:line="259" w:lineRule="auto"/>
               <w:ind w:left="0" w:right="0" w:firstLine="0"/>
               <w:jc w:val="center"/>
+              <w:rPr>
+                <w:rFonts w:ascii="Times New Roman" w:hAnsi="Times New Roman" w:cs="Times New Roman"/>
+              </w:rPr>
             </w:pPr>
             <w:r>
+              <w:rPr>
+                <w:rFonts w:ascii="Times New Roman" w:hAnsi="Times New Roman" w:cs="Times New Roman"/>
+              </w:rPr>
               <w:t>Programming Frameworks</w:t>
             </w:r>
           </w:p>
@@ -1616,85 +1372,267 @@
           <w:p>
             <w:pPr>
               <w:spacing w:after="0" w:line="259" w:lineRule="auto"/>
-              <w:ind w:left="54" w:right="0" w:firstLine="0"/>
+              <w:ind w:left="61" w:right="0" w:firstLine="0"/>
+              <w:rPr>
+                <w:rFonts w:ascii="Times New Roman" w:hAnsi="Times New Roman" w:cs="Times New Roman"/>
+              </w:rPr>
             </w:pPr>
             <w:r>
+              <w:rPr>
+                <w:rFonts w:ascii="Times New Roman" w:hAnsi="Times New Roman" w:cs="Times New Roman"/>
+                <w:b/>
+              </w:rPr>
               <w:t>.Net</w:t>
             </w:r>
             <w:r>
               <w:rPr>
+                <w:rFonts w:ascii="Times New Roman" w:hAnsi="Times New Roman" w:cs="Times New Roman"/>
+                <w:b/>
+              </w:rPr>
+              <w:t xml:space="preserve"> </w:t>
+            </w:r>
+            <w:r>
+              <w:rPr>
+                <w:rFonts w:ascii="Times New Roman" w:hAnsi="Times New Roman" w:cs="Times New Roman"/>
+                <w:b/>
                 <w:sz w:val="20"/>
               </w:rPr>
               <w:t>(5)</w:t>
             </w:r>
             <w:r>
-              <w:t xml:space="preserve"> C# (.Net dotnetcore, .Net Standard), Meta-programming, Reflection,</w:t>
+              <w:rPr>
+                <w:rFonts w:ascii="Times New Roman" w:hAnsi="Times New Roman" w:cs="Times New Roman"/>
+              </w:rPr>
+              <w:t xml:space="preserve"> C# (.Net </w:t>
+            </w:r>
+            <w:proofErr w:type="spellStart"/>
+            <w:r>
+              <w:rPr>
+                <w:rFonts w:ascii="Times New Roman" w:hAnsi="Times New Roman" w:cs="Times New Roman"/>
+              </w:rPr>
+              <w:t>dotnetcore</w:t>
+            </w:r>
+            <w:proofErr w:type="spellEnd"/>
+            <w:r>
+              <w:rPr>
+                <w:rFonts w:ascii="Times New Roman" w:hAnsi="Times New Roman" w:cs="Times New Roman"/>
+              </w:rPr>
+              <w:t>, .Net Standard), Meta-programming, Reflection,</w:t>
             </w:r>
           </w:p>
           <w:p>
             <w:pPr>
               <w:spacing w:after="0" w:line="259" w:lineRule="auto"/>
-              <w:ind w:left="54" w:right="1202" w:firstLine="0"/>
+              <w:ind w:left="61" w:right="0" w:firstLine="0"/>
+              <w:rPr>
+                <w:rFonts w:ascii="Times New Roman" w:hAnsi="Times New Roman" w:cs="Times New Roman"/>
+              </w:rPr>
             </w:pPr>
             <w:r>
-              <w:t>Managed Extensibility Framework (MEF), Autofac javascript</w:t>
-            </w:r>
-            <w:r>
-              <w:rPr>
+              <w:rPr>
+                <w:rFonts w:ascii="Times New Roman" w:hAnsi="Times New Roman" w:cs="Times New Roman"/>
+              </w:rPr>
+              <w:t xml:space="preserve">Managed Extensibility Framework (MEF), </w:t>
+            </w:r>
+            <w:proofErr w:type="spellStart"/>
+            <w:r>
+              <w:rPr>
+                <w:rFonts w:ascii="Times New Roman" w:hAnsi="Times New Roman" w:cs="Times New Roman"/>
+              </w:rPr>
+              <w:t>Autofac</w:t>
+            </w:r>
+            <w:proofErr w:type="spellEnd"/>
+            <w:r>
+              <w:rPr>
+                <w:rFonts w:ascii="Times New Roman" w:hAnsi="Times New Roman" w:cs="Times New Roman"/>
+              </w:rPr>
+              <w:t xml:space="preserve"> </w:t>
+            </w:r>
+          </w:p>
+          <w:p>
+            <w:pPr>
+              <w:spacing w:after="0" w:line="259" w:lineRule="auto"/>
+              <w:ind w:left="61" w:right="0" w:firstLine="0"/>
+              <w:rPr>
+                <w:rFonts w:ascii="Times New Roman" w:hAnsi="Times New Roman" w:cs="Times New Roman"/>
+              </w:rPr>
+            </w:pPr>
+            <w:proofErr w:type="spellStart"/>
+            <w:r>
+              <w:rPr>
+                <w:rFonts w:ascii="Times New Roman" w:hAnsi="Times New Roman" w:cs="Times New Roman"/>
+                <w:b/>
+              </w:rPr>
+              <w:t>J</w:t>
+            </w:r>
+            <w:r>
+              <w:rPr>
+                <w:rFonts w:ascii="Times New Roman" w:hAnsi="Times New Roman" w:cs="Times New Roman"/>
+                <w:b/>
+              </w:rPr>
+              <w:t>avascript</w:t>
+            </w:r>
+            <w:proofErr w:type="spellEnd"/>
+            <w:r>
+              <w:rPr>
+                <w:rFonts w:ascii="Times New Roman" w:hAnsi="Times New Roman" w:cs="Times New Roman"/>
+                <w:b/>
+              </w:rPr>
+              <w:t xml:space="preserve"> </w:t>
+            </w:r>
+            <w:r>
+              <w:rPr>
+                <w:rFonts w:ascii="Times New Roman" w:hAnsi="Times New Roman" w:cs="Times New Roman"/>
+                <w:b/>
                 <w:sz w:val="20"/>
               </w:rPr>
               <w:t>(4)</w:t>
             </w:r>
             <w:r>
-              <w:t xml:space="preserve"> node.js, RxJs, AngularJS, Data-Driven-Document (D3) UML</w:t>
-            </w:r>
-            <w:r>
-              <w:rPr>
+              <w:rPr>
+                <w:rFonts w:ascii="Times New Roman" w:hAnsi="Times New Roman" w:cs="Times New Roman"/>
+              </w:rPr>
+              <w:t xml:space="preserve"> node.js, </w:t>
+            </w:r>
+            <w:proofErr w:type="spellStart"/>
+            <w:r>
+              <w:rPr>
+                <w:rFonts w:ascii="Times New Roman" w:hAnsi="Times New Roman" w:cs="Times New Roman"/>
+              </w:rPr>
+              <w:t>RxJs</w:t>
+            </w:r>
+            <w:proofErr w:type="spellEnd"/>
+            <w:r>
+              <w:rPr>
+                <w:rFonts w:ascii="Times New Roman" w:hAnsi="Times New Roman" w:cs="Times New Roman"/>
+              </w:rPr>
+              <w:t>, AngularJS, Data-Driven-Document (D3)</w:t>
+            </w:r>
+          </w:p>
+          <w:p>
+            <w:pPr>
+              <w:spacing w:after="0" w:line="259" w:lineRule="auto"/>
+              <w:ind w:left="61" w:right="0" w:firstLine="0"/>
+              <w:rPr>
+                <w:rFonts w:ascii="Times New Roman" w:hAnsi="Times New Roman" w:cs="Times New Roman"/>
+              </w:rPr>
+            </w:pPr>
+            <w:r>
+              <w:rPr>
+                <w:rFonts w:ascii="Times New Roman" w:hAnsi="Times New Roman" w:cs="Times New Roman"/>
+              </w:rPr>
+              <w:t>UML</w:t>
+            </w:r>
+            <w:r>
+              <w:rPr>
+                <w:rFonts w:ascii="Times New Roman" w:hAnsi="Times New Roman" w:cs="Times New Roman"/>
+              </w:rPr>
+              <w:t xml:space="preserve"> </w:t>
+            </w:r>
+            <w:r>
+              <w:rPr>
+                <w:rFonts w:ascii="Times New Roman" w:hAnsi="Times New Roman" w:cs="Times New Roman"/>
                 <w:sz w:val="20"/>
               </w:rPr>
               <w:t>(4)</w:t>
             </w:r>
             <w:r>
+              <w:rPr>
+                <w:rFonts w:ascii="Times New Roman" w:hAnsi="Times New Roman" w:cs="Times New Roman"/>
+              </w:rPr>
               <w:t>, Python</w:t>
             </w:r>
             <w:r>
               <w:rPr>
+                <w:rFonts w:ascii="Times New Roman" w:hAnsi="Times New Roman" w:cs="Times New Roman"/>
+              </w:rPr>
+              <w:t xml:space="preserve"> </w:t>
+            </w:r>
+            <w:r>
+              <w:rPr>
+                <w:rFonts w:ascii="Times New Roman" w:hAnsi="Times New Roman" w:cs="Times New Roman"/>
                 <w:sz w:val="20"/>
               </w:rPr>
               <w:t>(2)</w:t>
             </w:r>
             <w:r>
-              <w:t>, Powershell</w:t>
-            </w:r>
-            <w:r>
-              <w:rPr>
+              <w:rPr>
+                <w:rFonts w:ascii="Times New Roman" w:hAnsi="Times New Roman" w:cs="Times New Roman"/>
+              </w:rPr>
+              <w:t xml:space="preserve">, </w:t>
+            </w:r>
+            <w:r>
+              <w:rPr>
+                <w:rFonts w:ascii="Times New Roman" w:hAnsi="Times New Roman" w:cs="Times New Roman"/>
+              </w:rPr>
+              <w:t>PowerShell</w:t>
+            </w:r>
+            <w:r>
+              <w:rPr>
+                <w:rFonts w:ascii="Times New Roman" w:hAnsi="Times New Roman" w:cs="Times New Roman"/>
+              </w:rPr>
+              <w:t xml:space="preserve"> </w:t>
+            </w:r>
+            <w:r>
+              <w:rPr>
+                <w:rFonts w:ascii="Times New Roman" w:hAnsi="Times New Roman" w:cs="Times New Roman"/>
                 <w:sz w:val="20"/>
               </w:rPr>
               <w:t>(3)</w:t>
             </w:r>
             <w:r>
+              <w:rPr>
+                <w:rFonts w:ascii="Times New Roman" w:hAnsi="Times New Roman" w:cs="Times New Roman"/>
+              </w:rPr>
               <w:t>, Bash</w:t>
             </w:r>
             <w:r>
               <w:rPr>
+                <w:rFonts w:ascii="Times New Roman" w:hAnsi="Times New Roman" w:cs="Times New Roman"/>
+              </w:rPr>
+              <w:t xml:space="preserve"> </w:t>
+            </w:r>
+            <w:r>
+              <w:rPr>
+                <w:rFonts w:ascii="Times New Roman" w:hAnsi="Times New Roman" w:cs="Times New Roman"/>
                 <w:sz w:val="20"/>
               </w:rPr>
               <w:t>(1)</w:t>
             </w:r>
             <w:r>
+              <w:rPr>
+                <w:rFonts w:ascii="Times New Roman" w:hAnsi="Times New Roman" w:cs="Times New Roman"/>
+              </w:rPr>
               <w:t>, T-SQL</w:t>
             </w:r>
             <w:r>
               <w:rPr>
+                <w:rFonts w:ascii="Times New Roman" w:hAnsi="Times New Roman" w:cs="Times New Roman"/>
+              </w:rPr>
+              <w:t xml:space="preserve"> </w:t>
+            </w:r>
+            <w:r>
+              <w:rPr>
+                <w:rFonts w:ascii="Times New Roman" w:hAnsi="Times New Roman" w:cs="Times New Roman"/>
                 <w:sz w:val="20"/>
               </w:rPr>
               <w:t>(4)</w:t>
             </w:r>
             <w:r>
+              <w:rPr>
+                <w:rFonts w:ascii="Times New Roman" w:hAnsi="Times New Roman" w:cs="Times New Roman"/>
+              </w:rPr>
               <w:t>, Salesforce-Apex</w:t>
             </w:r>
             <w:r>
               <w:rPr>
+                <w:rFonts w:ascii="Times New Roman" w:hAnsi="Times New Roman" w:cs="Times New Roman"/>
+              </w:rPr>
+              <w:t xml:space="preserve"> </w:t>
+            </w:r>
+            <w:r>
+              <w:rPr>
+                <w:rFonts w:ascii="Times New Roman" w:hAnsi="Times New Roman" w:cs="Times New Roman"/>
                 <w:sz w:val="20"/>
               </w:rPr>
               <w:t>(2)</w:t>
@@ -1720,9 +1658,16 @@
           <w:p>
             <w:pPr>
               <w:spacing w:after="0" w:line="259" w:lineRule="auto"/>
-              <w:ind w:left="209" w:right="0" w:firstLine="0"/>
+              <w:ind w:left="0" w:right="0" w:firstLine="0"/>
+              <w:jc w:val="center"/>
+              <w:rPr>
+                <w:rFonts w:ascii="Times New Roman" w:hAnsi="Times New Roman" w:cs="Times New Roman"/>
+              </w:rPr>
             </w:pPr>
             <w:r>
+              <w:rPr>
+                <w:rFonts w:ascii="Times New Roman" w:hAnsi="Times New Roman" w:cs="Times New Roman"/>
+              </w:rPr>
               <w:t>Databases</w:t>
             </w:r>
           </w:p>
@@ -1740,76 +1685,191 @@
           <w:p>
             <w:pPr>
               <w:spacing w:after="0" w:line="259" w:lineRule="auto"/>
-              <w:ind w:left="54" w:right="0" w:firstLine="0"/>
+              <w:ind w:left="61" w:right="0" w:firstLine="0"/>
+              <w:rPr>
+                <w:rFonts w:ascii="Times New Roman" w:hAnsi="Times New Roman" w:cs="Times New Roman"/>
+              </w:rPr>
             </w:pPr>
             <w:r>
+              <w:rPr>
+                <w:rFonts w:ascii="Times New Roman" w:hAnsi="Times New Roman" w:cs="Times New Roman"/>
+              </w:rPr>
               <w:t>MS SQL Server</w:t>
             </w:r>
             <w:r>
               <w:rPr>
+                <w:rFonts w:ascii="Times New Roman" w:hAnsi="Times New Roman" w:cs="Times New Roman"/>
+              </w:rPr>
+              <w:t xml:space="preserve"> </w:t>
+            </w:r>
+            <w:r>
+              <w:rPr>
+                <w:rFonts w:ascii="Times New Roman" w:hAnsi="Times New Roman" w:cs="Times New Roman"/>
                 <w:sz w:val="20"/>
               </w:rPr>
               <w:t>(4)</w:t>
             </w:r>
             <w:r>
+              <w:rPr>
+                <w:rFonts w:ascii="Times New Roman" w:hAnsi="Times New Roman" w:cs="Times New Roman"/>
+              </w:rPr>
               <w:t>, MySQL</w:t>
             </w:r>
             <w:r>
               <w:rPr>
+                <w:rFonts w:ascii="Times New Roman" w:hAnsi="Times New Roman" w:cs="Times New Roman"/>
+              </w:rPr>
+              <w:t xml:space="preserve"> </w:t>
+            </w:r>
+            <w:r>
+              <w:rPr>
+                <w:rFonts w:ascii="Times New Roman" w:hAnsi="Times New Roman" w:cs="Times New Roman"/>
                 <w:sz w:val="20"/>
               </w:rPr>
               <w:t>(1)</w:t>
             </w:r>
             <w:r>
-              <w:t>, DynamoDb</w:t>
-            </w:r>
-            <w:r>
-              <w:rPr>
+              <w:rPr>
+                <w:rFonts w:ascii="Times New Roman" w:hAnsi="Times New Roman" w:cs="Times New Roman"/>
+              </w:rPr>
+              <w:t xml:space="preserve">, </w:t>
+            </w:r>
+            <w:proofErr w:type="spellStart"/>
+            <w:r>
+              <w:rPr>
+                <w:rFonts w:ascii="Times New Roman" w:hAnsi="Times New Roman" w:cs="Times New Roman"/>
+              </w:rPr>
+              <w:t>DynamoDb</w:t>
+            </w:r>
+            <w:proofErr w:type="spellEnd"/>
+            <w:r>
+              <w:rPr>
+                <w:rFonts w:ascii="Times New Roman" w:hAnsi="Times New Roman" w:cs="Times New Roman"/>
+              </w:rPr>
+              <w:t xml:space="preserve"> </w:t>
+            </w:r>
+            <w:r>
+              <w:rPr>
+                <w:rFonts w:ascii="Times New Roman" w:hAnsi="Times New Roman" w:cs="Times New Roman"/>
                 <w:sz w:val="20"/>
               </w:rPr>
               <w:t>(3)</w:t>
             </w:r>
             <w:r>
-              <w:t>, Redis</w:t>
-            </w:r>
-            <w:r>
-              <w:rPr>
+              <w:rPr>
+                <w:rFonts w:ascii="Times New Roman" w:hAnsi="Times New Roman" w:cs="Times New Roman"/>
+              </w:rPr>
+              <w:t xml:space="preserve">, </w:t>
+            </w:r>
+            <w:proofErr w:type="spellStart"/>
+            <w:r>
+              <w:rPr>
+                <w:rFonts w:ascii="Times New Roman" w:hAnsi="Times New Roman" w:cs="Times New Roman"/>
+              </w:rPr>
+              <w:t>Redis</w:t>
+            </w:r>
+            <w:proofErr w:type="spellEnd"/>
+            <w:r>
+              <w:rPr>
+                <w:rFonts w:ascii="Times New Roman" w:hAnsi="Times New Roman" w:cs="Times New Roman"/>
+              </w:rPr>
+              <w:t xml:space="preserve"> </w:t>
+            </w:r>
+            <w:r>
+              <w:rPr>
+                <w:rFonts w:ascii="Times New Roman" w:hAnsi="Times New Roman" w:cs="Times New Roman"/>
                 <w:sz w:val="20"/>
               </w:rPr>
               <w:t>(2)</w:t>
             </w:r>
             <w:r>
-              <w:t>, ElasticSearch</w:t>
-            </w:r>
-            <w:r>
-              <w:rPr>
+              <w:rPr>
+                <w:rFonts w:ascii="Times New Roman" w:hAnsi="Times New Roman" w:cs="Times New Roman"/>
+              </w:rPr>
+              <w:t xml:space="preserve">, </w:t>
+            </w:r>
+            <w:proofErr w:type="spellStart"/>
+            <w:r>
+              <w:rPr>
+                <w:rFonts w:ascii="Times New Roman" w:hAnsi="Times New Roman" w:cs="Times New Roman"/>
+              </w:rPr>
+              <w:t>ElasticSearch</w:t>
+            </w:r>
+            <w:proofErr w:type="spellEnd"/>
+            <w:r>
+              <w:rPr>
+                <w:rFonts w:ascii="Times New Roman" w:hAnsi="Times New Roman" w:cs="Times New Roman"/>
+              </w:rPr>
+              <w:t xml:space="preserve"> </w:t>
+            </w:r>
+            <w:r>
+              <w:rPr>
+                <w:rFonts w:ascii="Times New Roman" w:hAnsi="Times New Roman" w:cs="Times New Roman"/>
                 <w:sz w:val="20"/>
               </w:rPr>
               <w:t>(2)</w:t>
             </w:r>
             <w:r>
+              <w:rPr>
+                <w:rFonts w:ascii="Times New Roman" w:hAnsi="Times New Roman" w:cs="Times New Roman"/>
+              </w:rPr>
               <w:t>, Couchbase</w:t>
             </w:r>
             <w:r>
               <w:rPr>
+                <w:rFonts w:ascii="Times New Roman" w:hAnsi="Times New Roman" w:cs="Times New Roman"/>
+              </w:rPr>
+              <w:t xml:space="preserve"> </w:t>
+            </w:r>
+            <w:r>
+              <w:rPr>
+                <w:rFonts w:ascii="Times New Roman" w:hAnsi="Times New Roman" w:cs="Times New Roman"/>
                 <w:sz w:val="20"/>
               </w:rPr>
               <w:t>(1)</w:t>
             </w:r>
             <w:r>
-              <w:t>, MongoDb</w:t>
-            </w:r>
-            <w:r>
-              <w:rPr>
+              <w:rPr>
+                <w:rFonts w:ascii="Times New Roman" w:hAnsi="Times New Roman" w:cs="Times New Roman"/>
+              </w:rPr>
+              <w:t xml:space="preserve">, </w:t>
+            </w:r>
+            <w:proofErr w:type="spellStart"/>
+            <w:r>
+              <w:rPr>
+                <w:rFonts w:ascii="Times New Roman" w:hAnsi="Times New Roman" w:cs="Times New Roman"/>
+              </w:rPr>
+              <w:t>MongoDb</w:t>
+            </w:r>
+            <w:proofErr w:type="spellEnd"/>
+            <w:r>
+              <w:rPr>
+                <w:rFonts w:ascii="Times New Roman" w:hAnsi="Times New Roman" w:cs="Times New Roman"/>
+              </w:rPr>
+              <w:t xml:space="preserve"> </w:t>
+            </w:r>
+            <w:r>
+              <w:rPr>
+                <w:rFonts w:ascii="Times New Roman" w:hAnsi="Times New Roman" w:cs="Times New Roman"/>
                 <w:sz w:val="20"/>
               </w:rPr>
               <w:t>(1)</w:t>
             </w:r>
             <w:r>
+              <w:rPr>
+                <w:rFonts w:ascii="Times New Roman" w:hAnsi="Times New Roman" w:cs="Times New Roman"/>
+              </w:rPr>
               <w:t>, PostgreSQL</w:t>
             </w:r>
             <w:r>
               <w:rPr>
+                <w:rFonts w:ascii="Times New Roman" w:hAnsi="Times New Roman" w:cs="Times New Roman"/>
+              </w:rPr>
+              <w:t xml:space="preserve"> </w:t>
+            </w:r>
+            <w:r>
+              <w:rPr>
+                <w:rFonts w:ascii="Times New Roman" w:hAnsi="Times New Roman" w:cs="Times New Roman"/>
                 <w:sz w:val="20"/>
               </w:rPr>
               <w:t>(1)</w:t>
@@ -1835,10 +1895,16 @@
           <w:p>
             <w:pPr>
               <w:spacing w:after="0" w:line="259" w:lineRule="auto"/>
-              <w:ind w:left="21" w:right="0" w:firstLine="0"/>
-              <w:jc w:val="both"/>
+              <w:ind w:left="0" w:right="0" w:firstLine="0"/>
+              <w:jc w:val="center"/>
+              <w:rPr>
+                <w:rFonts w:ascii="Times New Roman" w:hAnsi="Times New Roman" w:cs="Times New Roman"/>
+              </w:rPr>
             </w:pPr>
             <w:r>
+              <w:rPr>
+                <w:rFonts w:ascii="Times New Roman" w:hAnsi="Times New Roman" w:cs="Times New Roman"/>
+              </w:rPr>
               <w:t>AWS Services</w:t>
             </w:r>
           </w:p>
@@ -1856,11 +1922,45 @@
           <w:p>
             <w:pPr>
               <w:spacing w:after="0" w:line="259" w:lineRule="auto"/>
-              <w:ind w:left="54" w:right="0" w:firstLine="0"/>
+              <w:ind w:left="61" w:right="0" w:firstLine="0"/>
               <w:jc w:val="both"/>
+              <w:rPr>
+                <w:rFonts w:ascii="Times New Roman" w:hAnsi="Times New Roman" w:cs="Times New Roman"/>
+              </w:rPr>
             </w:pPr>
             <w:r>
-              <w:t>API Gateway, Beanstalk, Cognito, DynamoDb, EC2, IAM, Lambda, RDS, KMS, S3, SNS, SQS</w:t>
+              <w:rPr>
+                <w:rFonts w:ascii="Times New Roman" w:hAnsi="Times New Roman" w:cs="Times New Roman"/>
+              </w:rPr>
+              <w:t xml:space="preserve">API Gateway, Beanstalk, </w:t>
+            </w:r>
+            <w:proofErr w:type="spellStart"/>
+            <w:r>
+              <w:rPr>
+                <w:rFonts w:ascii="Times New Roman" w:hAnsi="Times New Roman" w:cs="Times New Roman"/>
+              </w:rPr>
+              <w:t>Cognito</w:t>
+            </w:r>
+            <w:proofErr w:type="spellEnd"/>
+            <w:r>
+              <w:rPr>
+                <w:rFonts w:ascii="Times New Roman" w:hAnsi="Times New Roman" w:cs="Times New Roman"/>
+              </w:rPr>
+              <w:t xml:space="preserve">, </w:t>
+            </w:r>
+            <w:proofErr w:type="spellStart"/>
+            <w:r>
+              <w:rPr>
+                <w:rFonts w:ascii="Times New Roman" w:hAnsi="Times New Roman" w:cs="Times New Roman"/>
+              </w:rPr>
+              <w:t>DynamoDb</w:t>
+            </w:r>
+            <w:proofErr w:type="spellEnd"/>
+            <w:r>
+              <w:rPr>
+                <w:rFonts w:ascii="Times New Roman" w:hAnsi="Times New Roman" w:cs="Times New Roman"/>
+              </w:rPr>
+              <w:t>, EC2, IAM, Lambda, RDS, KMS, S3, SNS, SQS</w:t>
             </w:r>
           </w:p>
         </w:tc>
@@ -1885,9 +1985,27 @@
               <w:spacing w:after="0" w:line="259" w:lineRule="auto"/>
               <w:ind w:left="0" w:right="0" w:firstLine="0"/>
               <w:jc w:val="center"/>
+              <w:rPr>
+                <w:rFonts w:ascii="Times New Roman" w:hAnsi="Times New Roman" w:cs="Times New Roman"/>
+              </w:rPr>
             </w:pPr>
             <w:r>
-              <w:t>Services Packages</w:t>
+              <w:rPr>
+                <w:rFonts w:ascii="Times New Roman" w:hAnsi="Times New Roman" w:cs="Times New Roman"/>
+              </w:rPr>
+              <w:t xml:space="preserve">Services </w:t>
+            </w:r>
+            <w:r>
+              <w:rPr>
+                <w:rFonts w:ascii="Times New Roman" w:hAnsi="Times New Roman" w:cs="Times New Roman"/>
+              </w:rPr>
+              <w:t>P</w:t>
+            </w:r>
+            <w:r>
+              <w:rPr>
+                <w:rFonts w:ascii="Times New Roman" w:hAnsi="Times New Roman" w:cs="Times New Roman"/>
+              </w:rPr>
+              <w:t>ackages</w:t>
             </w:r>
           </w:p>
         </w:tc>
@@ -1904,27 +2022,71 @@
           <w:p>
             <w:pPr>
               <w:spacing w:after="0" w:line="259" w:lineRule="auto"/>
-              <w:ind w:left="54" w:right="0" w:firstLine="0"/>
+              <w:ind w:left="61" w:right="0" w:firstLine="0"/>
+              <w:rPr>
+                <w:rFonts w:ascii="Times New Roman" w:hAnsi="Times New Roman" w:cs="Times New Roman"/>
+              </w:rPr>
             </w:pPr>
             <w:r>
-              <w:t>Redgate SQLClone, Redgate SQL Automation with Powershell, SVG, Google</w:t>
+              <w:rPr>
+                <w:rFonts w:ascii="Times New Roman" w:hAnsi="Times New Roman" w:cs="Times New Roman"/>
+              </w:rPr>
+              <w:t xml:space="preserve">Redgate </w:t>
+            </w:r>
+            <w:proofErr w:type="spellStart"/>
+            <w:r>
+              <w:rPr>
+                <w:rFonts w:ascii="Times New Roman" w:hAnsi="Times New Roman" w:cs="Times New Roman"/>
+              </w:rPr>
+              <w:t>SQLClone</w:t>
+            </w:r>
+            <w:proofErr w:type="spellEnd"/>
+            <w:r>
+              <w:rPr>
+                <w:rFonts w:ascii="Times New Roman" w:hAnsi="Times New Roman" w:cs="Times New Roman"/>
+              </w:rPr>
+              <w:t xml:space="preserve">, Redgate SQL Automation with </w:t>
+            </w:r>
+            <w:r>
+              <w:rPr>
+                <w:rFonts w:ascii="Times New Roman" w:hAnsi="Times New Roman" w:cs="Times New Roman"/>
+              </w:rPr>
+              <w:t>PowerShell</w:t>
+            </w:r>
+            <w:r>
+              <w:rPr>
+                <w:rFonts w:ascii="Times New Roman" w:hAnsi="Times New Roman" w:cs="Times New Roman"/>
+              </w:rPr>
+              <w:t>, SVG, Google</w:t>
             </w:r>
           </w:p>
           <w:p>
             <w:pPr>
               <w:spacing w:after="0" w:line="259" w:lineRule="auto"/>
-              <w:ind w:left="54" w:right="0" w:firstLine="0"/>
+              <w:ind w:left="61" w:right="0" w:firstLine="0"/>
+              <w:rPr>
+                <w:rFonts w:ascii="Times New Roman" w:hAnsi="Times New Roman" w:cs="Times New Roman"/>
+              </w:rPr>
             </w:pPr>
             <w:r>
+              <w:rPr>
+                <w:rFonts w:ascii="Times New Roman" w:hAnsi="Times New Roman" w:cs="Times New Roman"/>
+              </w:rPr>
               <w:t>DoubleClick for Publisher (DFP), Google Analytic (Universal Analytic), Google</w:t>
             </w:r>
           </w:p>
           <w:p>
             <w:pPr>
               <w:spacing w:after="0" w:line="259" w:lineRule="auto"/>
-              <w:ind w:left="54" w:right="0" w:firstLine="0"/>
+              <w:ind w:left="61" w:right="0" w:firstLine="0"/>
+              <w:rPr>
+                <w:rFonts w:ascii="Times New Roman" w:hAnsi="Times New Roman" w:cs="Times New Roman"/>
+              </w:rPr>
             </w:pPr>
             <w:r>
+              <w:rPr>
+                <w:rFonts w:ascii="Times New Roman" w:hAnsi="Times New Roman" w:cs="Times New Roman"/>
+              </w:rPr>
               <w:t>Tag Manager (GTM), Twilio</w:t>
             </w:r>
           </w:p>
@@ -1934,9 +2096,18 @@
     <w:p>
       <w:pPr>
         <w:pStyle w:val="Heading1"/>
-        <w:ind w:left="475"/>
-      </w:pPr>
-      <w:r>
+        <w:spacing w:before="120"/>
+        <w:ind w:left="180" w:firstLine="0"/>
+        <w:rPr>
+          <w:rFonts w:ascii="Times New Roman" w:hAnsi="Times New Roman" w:cs="Times New Roman"/>
+          <w:b/>
+        </w:rPr>
+      </w:pPr>
+      <w:r>
+        <w:rPr>
+          <w:rFonts w:ascii="Times New Roman" w:hAnsi="Times New Roman" w:cs="Times New Roman"/>
+          <w:b/>
+        </w:rPr>
         <w:t>Employment History</w:t>
       </w:r>
     </w:p>
@@ -1947,23 +2118,21 @@
           <w:tab w:val="center" w:pos="9968"/>
         </w:tabs>
         <w:spacing w:after="4" w:line="265" w:lineRule="auto"/>
-        <w:ind w:left="0" w:right="0" w:firstLine="0"/>
-      </w:pPr>
-      <w:r>
-        <w:rPr>
-          <w:rFonts w:ascii="Calibri" w:eastAsia="Calibri" w:hAnsi="Calibri" w:cs="Calibri"/>
-          <w:sz w:val="22"/>
-        </w:rPr>
-        <w:tab/>
-      </w:r>
-      <w:r>
-        <w:rPr>
+        <w:ind w:left="180" w:right="0" w:firstLine="0"/>
+        <w:rPr>
+          <w:rFonts w:ascii="Times New Roman" w:hAnsi="Times New Roman" w:cs="Times New Roman"/>
+        </w:rPr>
+      </w:pPr>
+      <w:r>
+        <w:rPr>
+          <w:rFonts w:ascii="Times New Roman" w:hAnsi="Times New Roman" w:cs="Times New Roman"/>
           <w:sz w:val="20"/>
         </w:rPr>
         <w:t>Software Architect / Senior Software Engineer, ETC Processing Technologies LLC, Los Angeles, CA</w:t>
       </w:r>
       <w:r>
         <w:rPr>
+          <w:rFonts w:ascii="Times New Roman" w:hAnsi="Times New Roman" w:cs="Times New Roman"/>
           <w:sz w:val="20"/>
         </w:rPr>
         <w:tab/>
@@ -1977,23 +2146,37 @@
           <w:tab w:val="center" w:pos="10020"/>
         </w:tabs>
         <w:spacing w:after="4" w:line="265" w:lineRule="auto"/>
-        <w:ind w:left="0" w:right="0" w:firstLine="0"/>
-      </w:pPr>
-      <w:r>
-        <w:rPr>
-          <w:rFonts w:ascii="Calibri" w:eastAsia="Calibri" w:hAnsi="Calibri" w:cs="Calibri"/>
-          <w:sz w:val="22"/>
-        </w:rPr>
-        <w:tab/>
-      </w:r>
-      <w:r>
-        <w:rPr>
-          <w:sz w:val="20"/>
-        </w:rPr>
-        <w:t>Senior Software Engineer, CoStar Group, Ontario, CA</w:t>
-      </w:r>
-      <w:r>
-        <w:rPr>
+        <w:ind w:left="180" w:right="0" w:firstLine="0"/>
+        <w:rPr>
+          <w:rFonts w:ascii="Times New Roman" w:hAnsi="Times New Roman" w:cs="Times New Roman"/>
+        </w:rPr>
+      </w:pPr>
+      <w:r>
+        <w:rPr>
+          <w:rFonts w:ascii="Times New Roman" w:hAnsi="Times New Roman" w:cs="Times New Roman"/>
+          <w:sz w:val="20"/>
+        </w:rPr>
+        <w:t xml:space="preserve">Senior Software Engineer, </w:t>
+      </w:r>
+      <w:proofErr w:type="spellStart"/>
+      <w:r>
+        <w:rPr>
+          <w:rFonts w:ascii="Times New Roman" w:hAnsi="Times New Roman" w:cs="Times New Roman"/>
+          <w:sz w:val="20"/>
+        </w:rPr>
+        <w:t>CoStar</w:t>
+      </w:r>
+      <w:proofErr w:type="spellEnd"/>
+      <w:r>
+        <w:rPr>
+          <w:rFonts w:ascii="Times New Roman" w:hAnsi="Times New Roman" w:cs="Times New Roman"/>
+          <w:sz w:val="20"/>
+        </w:rPr>
+        <w:t xml:space="preserve"> Group, Ontario, CA</w:t>
+      </w:r>
+      <w:r>
+        <w:rPr>
+          <w:rFonts w:ascii="Times New Roman" w:hAnsi="Times New Roman" w:cs="Times New Roman"/>
           <w:sz w:val="20"/>
         </w:rPr>
         <w:tab/>
@@ -2007,23 +2190,37 @@
           <w:tab w:val="center" w:pos="10073"/>
         </w:tabs>
         <w:spacing w:after="4" w:line="265" w:lineRule="auto"/>
-        <w:ind w:left="0" w:right="0" w:firstLine="0"/>
-      </w:pPr>
-      <w:r>
-        <w:rPr>
-          <w:rFonts w:ascii="Calibri" w:eastAsia="Calibri" w:hAnsi="Calibri" w:cs="Calibri"/>
-          <w:sz w:val="22"/>
-        </w:rPr>
-        <w:tab/>
-      </w:r>
-      <w:r>
-        <w:rPr>
-          <w:sz w:val="20"/>
-        </w:rPr>
-        <w:t>Technical Lead/Architect, Marshall &amp; Swift/Boeckh (MSB), Los Angeles, CA</w:t>
-      </w:r>
-      <w:r>
-        <w:rPr>
+        <w:ind w:left="180" w:right="0" w:firstLine="0"/>
+        <w:rPr>
+          <w:rFonts w:ascii="Times New Roman" w:hAnsi="Times New Roman" w:cs="Times New Roman"/>
+        </w:rPr>
+      </w:pPr>
+      <w:r>
+        <w:rPr>
+          <w:rFonts w:ascii="Times New Roman" w:hAnsi="Times New Roman" w:cs="Times New Roman"/>
+          <w:sz w:val="20"/>
+        </w:rPr>
+        <w:t>Technical Lead/Architect, Marshall &amp; Swift/</w:t>
+      </w:r>
+      <w:proofErr w:type="spellStart"/>
+      <w:r>
+        <w:rPr>
+          <w:rFonts w:ascii="Times New Roman" w:hAnsi="Times New Roman" w:cs="Times New Roman"/>
+          <w:sz w:val="20"/>
+        </w:rPr>
+        <w:t>Boeckh</w:t>
+      </w:r>
+      <w:proofErr w:type="spellEnd"/>
+      <w:r>
+        <w:rPr>
+          <w:rFonts w:ascii="Times New Roman" w:hAnsi="Times New Roman" w:cs="Times New Roman"/>
+          <w:sz w:val="20"/>
+        </w:rPr>
+        <w:t xml:space="preserve"> (MSB), Los Angeles, CA</w:t>
+      </w:r>
+      <w:r>
+        <w:rPr>
+          <w:rFonts w:ascii="Times New Roman" w:hAnsi="Times New Roman" w:cs="Times New Roman"/>
           <w:sz w:val="20"/>
         </w:rPr>
         <w:tab/>
@@ -2033,27 +2230,25 @@
     <w:p>
       <w:pPr>
         <w:tabs>
-          <w:tab w:val="center" w:pos="3420"/>
+          <w:tab w:val="center" w:pos="3475"/>
           <w:tab w:val="center" w:pos="10073"/>
         </w:tabs>
         <w:spacing w:after="4" w:line="265" w:lineRule="auto"/>
-        <w:ind w:left="0" w:right="0" w:firstLine="0"/>
-      </w:pPr>
-      <w:r>
-        <w:rPr>
-          <w:rFonts w:ascii="Calibri" w:eastAsia="Calibri" w:hAnsi="Calibri" w:cs="Calibri"/>
-          <w:sz w:val="22"/>
-        </w:rPr>
-        <w:tab/>
-      </w:r>
-      <w:r>
-        <w:rPr>
-          <w:sz w:val="20"/>
-        </w:rPr>
-        <w:t>Senior Software Engineer, Green Dot Corporation (GDC), Morovia, CA</w:t>
-      </w:r>
-      <w:r>
-        <w:rPr>
+        <w:ind w:left="180" w:right="0" w:firstLine="0"/>
+        <w:rPr>
+          <w:rFonts w:ascii="Times New Roman" w:hAnsi="Times New Roman" w:cs="Times New Roman"/>
+        </w:rPr>
+      </w:pPr>
+      <w:r>
+        <w:rPr>
+          <w:rFonts w:ascii="Times New Roman" w:hAnsi="Times New Roman" w:cs="Times New Roman"/>
+          <w:sz w:val="20"/>
+        </w:rPr>
+        <w:t>Senior Software Engineer, Green Dot Corporation (GDC), Monrovia, CA</w:t>
+      </w:r>
+      <w:r>
+        <w:rPr>
+          <w:rFonts w:ascii="Times New Roman" w:hAnsi="Times New Roman" w:cs="Times New Roman"/>
           <w:sz w:val="20"/>
         </w:rPr>
         <w:tab/>
@@ -2067,29 +2262,37 @@
           <w:tab w:val="center" w:pos="10073"/>
         </w:tabs>
         <w:spacing w:after="4" w:line="265" w:lineRule="auto"/>
-        <w:ind w:left="0" w:right="0" w:firstLine="0"/>
-      </w:pPr>
-      <w:r>
-        <w:rPr>
-          <w:rFonts w:ascii="Calibri" w:eastAsia="Calibri" w:hAnsi="Calibri" w:cs="Calibri"/>
-          <w:sz w:val="22"/>
-        </w:rPr>
-        <w:tab/>
-      </w:r>
-      <w:r>
-        <w:rPr>
-          <w:sz w:val="20"/>
-        </w:rPr>
-        <w:t>Senior Software</w:t>
-      </w:r>
-      <w:r>
-        <w:rPr>
-          <w:sz w:val="20"/>
-        </w:rPr>
-        <w:t xml:space="preserve"> Engineer, Marshall &amp; Swift/Boeckh (MSB), Los Angeles, CA</w:t>
-      </w:r>
-      <w:r>
-        <w:rPr>
+        <w:ind w:left="180" w:right="0" w:firstLine="0"/>
+        <w:rPr>
+          <w:rFonts w:ascii="Times New Roman" w:hAnsi="Times New Roman" w:cs="Times New Roman"/>
+        </w:rPr>
+      </w:pPr>
+      <w:r>
+        <w:rPr>
+          <w:rFonts w:ascii="Times New Roman" w:hAnsi="Times New Roman" w:cs="Times New Roman"/>
+          <w:sz w:val="20"/>
+        </w:rPr>
+        <w:t>Senior Software Engineer, Marshall &amp; Swift/</w:t>
+      </w:r>
+      <w:proofErr w:type="spellStart"/>
+      <w:r>
+        <w:rPr>
+          <w:rFonts w:ascii="Times New Roman" w:hAnsi="Times New Roman" w:cs="Times New Roman"/>
+          <w:sz w:val="20"/>
+        </w:rPr>
+        <w:t>Boeckh</w:t>
+      </w:r>
+      <w:proofErr w:type="spellEnd"/>
+      <w:r>
+        <w:rPr>
+          <w:rFonts w:ascii="Times New Roman" w:hAnsi="Times New Roman" w:cs="Times New Roman"/>
+          <w:sz w:val="20"/>
+        </w:rPr>
+        <w:t xml:space="preserve"> (MSB), Los Angeles, CA</w:t>
+      </w:r>
+      <w:r>
+        <w:rPr>
+          <w:rFonts w:ascii="Times New Roman" w:hAnsi="Times New Roman" w:cs="Times New Roman"/>
           <w:sz w:val="20"/>
         </w:rPr>
         <w:tab/>
@@ -2099,16 +2302,34 @@
     <w:p>
       <w:pPr>
         <w:spacing w:after="4" w:line="265" w:lineRule="auto"/>
-        <w:ind w:left="475" w:right="0"/>
-      </w:pPr>
-      <w:r>
-        <w:rPr>
+        <w:ind w:left="180" w:right="0" w:firstLine="0"/>
+        <w:rPr>
+          <w:rFonts w:ascii="Times New Roman" w:hAnsi="Times New Roman" w:cs="Times New Roman"/>
+          <w:sz w:val="20"/>
+        </w:rPr>
+      </w:pPr>
+      <w:r>
+        <w:rPr>
+          <w:rFonts w:ascii="Times New Roman" w:hAnsi="Times New Roman" w:cs="Times New Roman"/>
           <w:sz w:val="20"/>
         </w:rPr>
         <w:t xml:space="preserve">Software Engineer, Prospect Science and Technology (PST), Rosemead, CA 9/1998- 3/2003 </w:t>
       </w:r>
-      <w:r>
-        <w:rPr>
+    </w:p>
+    <w:p>
+      <w:pPr>
+        <w:spacing w:before="120" w:after="120" w:line="259" w:lineRule="auto"/>
+        <w:ind w:left="180" w:right="0" w:firstLine="0"/>
+        <w:rPr>
+          <w:rFonts w:ascii="Times New Roman" w:hAnsi="Times New Roman" w:cs="Times New Roman"/>
+          <w:b/>
+          <w:sz w:val="27"/>
+        </w:rPr>
+      </w:pPr>
+      <w:r>
+        <w:rPr>
+          <w:rFonts w:ascii="Times New Roman" w:hAnsi="Times New Roman" w:cs="Times New Roman"/>
+          <w:b/>
           <w:sz w:val="27"/>
         </w:rPr>
         <w:t>Recent Professional Experiences</w:t>
@@ -2120,24 +2341,38 @@
           <w:tab w:val="center" w:pos="2525"/>
           <w:tab w:val="center" w:pos="8468"/>
         </w:tabs>
-        <w:spacing w:after="4" w:line="265" w:lineRule="auto"/>
-        <w:ind w:left="0" w:right="0" w:firstLine="0"/>
-      </w:pPr>
-      <w:r>
-        <w:rPr>
-          <w:rFonts w:ascii="Calibri" w:eastAsia="Calibri" w:hAnsi="Calibri" w:cs="Calibri"/>
-          <w:sz w:val="22"/>
+        <w:spacing w:after="120" w:line="265" w:lineRule="auto"/>
+        <w:ind w:left="180" w:right="0" w:firstLine="0"/>
+        <w:rPr>
+          <w:rFonts w:ascii="Times New Roman" w:hAnsi="Times New Roman" w:cs="Times New Roman"/>
+          <w:b/>
+        </w:rPr>
+      </w:pPr>
+      <w:r>
+        <w:rPr>
+          <w:rFonts w:ascii="Times New Roman" w:hAnsi="Times New Roman" w:cs="Times New Roman"/>
+          <w:b/>
+        </w:rPr>
+        <w:t>Software Architect / Senior Software</w:t>
+      </w:r>
+      <w:r>
+        <w:rPr>
+          <w:rFonts w:ascii="Times New Roman" w:hAnsi="Times New Roman" w:cs="Times New Roman"/>
+          <w:b/>
+        </w:rPr>
+        <w:t xml:space="preserve"> Engineer</w:t>
+      </w:r>
+      <w:r>
+        <w:rPr>
+          <w:rFonts w:ascii="Times New Roman" w:hAnsi="Times New Roman" w:cs="Times New Roman"/>
+          <w:b/>
         </w:rPr>
         <w:tab/>
       </w:r>
       <w:r>
-        <w:t>Software Architect / Senior Software</w:t>
-      </w:r>
-      <w:r>
-        <w:tab/>
-      </w:r>
-      <w:r>
-        <w:rPr>
+        <w:rPr>
+          <w:rFonts w:ascii="Times New Roman" w:hAnsi="Times New Roman" w:cs="Times New Roman"/>
+          <w:b/>
           <w:sz w:val="20"/>
         </w:rPr>
         <w:t>ETC Processing Technologies LLC, Los Angeles, CA</w:t>
@@ -2145,150 +2380,261 @@
     </w:p>
     <w:p>
       <w:pPr>
-        <w:ind w:left="490" w:right="465"/>
-      </w:pPr>
-      <w:r>
+        <w:pStyle w:val="Heading2"/>
+        <w:ind w:left="180"/>
+        <w:rPr>
+          <w:rFonts w:ascii="Times New Roman" w:hAnsi="Times New Roman" w:cs="Times New Roman"/>
+        </w:rPr>
+      </w:pPr>
+      <w:r>
+        <w:rPr>
+          <w:rFonts w:ascii="Times New Roman" w:hAnsi="Times New Roman" w:cs="Times New Roman"/>
+        </w:rPr>
+        <w:t>Client API on AWS API Gateway</w:t>
+      </w:r>
+    </w:p>
+    <w:p>
+      <w:pPr>
+        <w:spacing w:after="120"/>
+        <w:ind w:left="180" w:right="439"/>
+        <w:rPr>
+          <w:rFonts w:ascii="Times New Roman" w:hAnsi="Times New Roman" w:cs="Times New Roman"/>
+        </w:rPr>
+      </w:pPr>
+      <w:r>
+        <w:rPr>
+          <w:rFonts w:ascii="Times New Roman" w:hAnsi="Times New Roman" w:cs="Times New Roman"/>
+        </w:rPr>
+        <w:t>Architected a Client API which will allow ETC to pursue new line of security clearing business from online</w:t>
+      </w:r>
+      <w:r>
+        <w:rPr>
+          <w:rFonts w:ascii="Times New Roman" w:hAnsi="Times New Roman" w:cs="Times New Roman"/>
+        </w:rPr>
+        <w:t xml:space="preserve"> </w:t>
+      </w:r>
+      <w:r>
+        <w:rPr>
+          <w:rFonts w:ascii="Times New Roman" w:hAnsi="Times New Roman" w:cs="Times New Roman"/>
+        </w:rPr>
+        <w:t>brokers, and integrate their trading platforms with ETC back office; pilot project for</w:t>
+      </w:r>
+      <w:r>
+        <w:rPr>
+          <w:rFonts w:ascii="Times New Roman" w:hAnsi="Times New Roman" w:cs="Times New Roman"/>
+          <w:u w:color="000000"/>
+        </w:rPr>
+        <w:t xml:space="preserve"> </w:t>
+      </w:r>
+      <w:r>
+        <w:rPr>
+          <w:rFonts w:ascii="Times New Roman" w:hAnsi="Times New Roman" w:cs="Times New Roman"/>
+          <w:u w:color="000000"/>
+        </w:rPr>
+        <w:t>exploring AWS cloud platform option</w:t>
+      </w:r>
+    </w:p>
+    <w:p>
+      <w:pPr>
+        <w:pStyle w:val="Heading2"/>
+        <w:ind w:left="180" w:right="5491" w:firstLine="0"/>
+        <w:rPr>
+          <w:rFonts w:ascii="Times New Roman" w:hAnsi="Times New Roman" w:cs="Times New Roman"/>
+        </w:rPr>
+      </w:pPr>
+      <w:r>
+        <w:rPr>
+          <w:rFonts w:ascii="Times New Roman" w:hAnsi="Times New Roman" w:cs="Times New Roman"/>
+        </w:rPr>
         <w:lastRenderedPageBreak/>
-        <w:t>Engineer</w:t>
+        <w:t>Continuous Integration (CI) Implementation</w:t>
+      </w:r>
+    </w:p>
+    <w:p>
+      <w:pPr>
+        <w:spacing w:after="120"/>
+        <w:ind w:left="180" w:right="439"/>
+        <w:rPr>
+          <w:rFonts w:ascii="Times New Roman" w:hAnsi="Times New Roman" w:cs="Times New Roman"/>
+        </w:rPr>
+      </w:pPr>
+      <w:r>
+        <w:rPr>
+          <w:rFonts w:ascii="Times New Roman" w:hAnsi="Times New Roman" w:cs="Times New Roman"/>
+        </w:rPr>
+        <w:t>Defined and applied new Application Lifecycle Management process for development team (dev team), using Team Foundation Server 2017 with Git; targeted to fully automated build and</w:t>
+      </w:r>
+      <w:r>
+        <w:rPr>
+          <w:rFonts w:ascii="Times New Roman" w:hAnsi="Times New Roman" w:cs="Times New Roman"/>
+        </w:rPr>
+        <w:t xml:space="preserve"> </w:t>
+      </w:r>
+      <w:r>
+        <w:rPr>
+          <w:rFonts w:ascii="Times New Roman" w:hAnsi="Times New Roman" w:cs="Times New Roman"/>
+        </w:rPr>
+        <w:t>deploy of both application and database changes to different environment</w:t>
       </w:r>
     </w:p>
     <w:p>
       <w:pPr>
         <w:pStyle w:val="Heading2"/>
-        <w:ind w:left="550"/>
-      </w:pPr>
-      <w:r>
-        <w:t>Client API on AWS API Gateway</w:t>
-      </w:r>
-    </w:p>
-    <w:p>
-      <w:pPr>
-        <w:spacing w:after="163"/>
-        <w:ind w:left="550" w:right="465"/>
-      </w:pPr>
-      <w:r>
-        <w:t xml:space="preserve">Architected a Client API which will allow ETC to pursue new line of security clearing business from online brokers, and integrate their trading platforms with ETC back </w:t>
-      </w:r>
-      <w:r>
-        <w:t>office; pilot project for</w:t>
-      </w:r>
-    </w:p>
-    <w:p>
-      <w:pPr>
-        <w:spacing w:after="201" w:line="259" w:lineRule="auto"/>
-        <w:ind w:left="-5" w:right="0"/>
-      </w:pPr>
-      <w:r>
-        <w:rPr>
-          <w:rFonts w:ascii="Arial" w:eastAsia="Arial" w:hAnsi="Arial" w:cs="Arial"/>
-          <w:sz w:val="16"/>
-        </w:rPr>
-        <w:t>http://localhost:8000/resume.html</w:t>
-      </w:r>
-      <w:r>
-        <w:rPr>
-          <w:rFonts w:ascii="Arial" w:eastAsia="Arial" w:hAnsi="Arial" w:cs="Arial"/>
-          <w:sz w:val="16"/>
-        </w:rPr>
-        <w:tab/>
-        <w:t>1/2 1/10/2018</w:t>
-      </w:r>
-      <w:r>
-        <w:rPr>
-          <w:rFonts w:ascii="Arial" w:eastAsia="Arial" w:hAnsi="Arial" w:cs="Arial"/>
-          <w:sz w:val="16"/>
-        </w:rPr>
-        <w:tab/>
-        <w:t>Chuck Chau Resume</w:t>
+        <w:ind w:left="180"/>
+        <w:rPr>
+          <w:rFonts w:ascii="Times New Roman" w:hAnsi="Times New Roman" w:cs="Times New Roman"/>
+        </w:rPr>
+      </w:pPr>
+      <w:r>
+        <w:rPr>
+          <w:rFonts w:ascii="Times New Roman" w:hAnsi="Times New Roman" w:cs="Times New Roman"/>
+        </w:rPr>
+        <w:t>IT Strategic Planning / Roadmap</w:t>
+      </w:r>
+    </w:p>
+    <w:p>
+      <w:pPr>
+        <w:spacing w:after="120"/>
+        <w:ind w:left="180" w:right="439"/>
+        <w:rPr>
+          <w:rFonts w:ascii="Times New Roman" w:hAnsi="Times New Roman" w:cs="Times New Roman"/>
+        </w:rPr>
+      </w:pPr>
+      <w:r>
+        <w:rPr>
+          <w:rFonts w:ascii="Times New Roman" w:hAnsi="Times New Roman" w:cs="Times New Roman"/>
+        </w:rPr>
+        <w:t>CEO appointed to lead the effort to create IT Strategic Plan / Roadmap process and policy; documentation templates were create</w:t>
+      </w:r>
+      <w:r>
+        <w:rPr>
+          <w:rFonts w:ascii="Times New Roman" w:hAnsi="Times New Roman" w:cs="Times New Roman"/>
+        </w:rPr>
+        <w:t>d</w:t>
+      </w:r>
+      <w:r>
+        <w:rPr>
+          <w:rFonts w:ascii="Times New Roman" w:hAnsi="Times New Roman" w:cs="Times New Roman"/>
+        </w:rPr>
+        <w:t xml:space="preserve"> in Confluence, ready for 2018 planning</w:t>
       </w:r>
     </w:p>
     <w:p>
       <w:pPr>
         <w:pStyle w:val="Heading2"/>
-        <w:ind w:left="550" w:right="5282"/>
-      </w:pPr>
-      <w:r>
-        <w:rPr>
-          <w:u w:val="none"/>
-        </w:rPr>
-        <w:t xml:space="preserve">explorering AWS cloud platform option </w:t>
-      </w:r>
-      <w:r>
-        <w:t>Continuous Integration (CI) Implementation</w:t>
-      </w:r>
-    </w:p>
-    <w:p>
-      <w:pPr>
-        <w:ind w:left="550" w:right="465"/>
-      </w:pPr>
-      <w:r>
-        <w:t>Defined and applied new Application Lifecycle Management process for development te</w:t>
-      </w:r>
-      <w:r>
-        <w:t>am (dev team), using Team Foundation Server 2017 with Git; targeted to fully automated build and</w:t>
-      </w:r>
-    </w:p>
-    <w:p>
-      <w:pPr>
-        <w:ind w:left="550" w:right="465"/>
-      </w:pPr>
-      <w:r>
-        <w:t>deploy of both application and datbase changes to different environment</w:t>
+        <w:ind w:left="180"/>
+        <w:rPr>
+          <w:rFonts w:ascii="Times New Roman" w:hAnsi="Times New Roman" w:cs="Times New Roman"/>
+        </w:rPr>
+      </w:pPr>
+      <w:bookmarkStart w:id="0" w:name="_Hlk503438678"/>
+      <w:r>
+        <w:rPr>
+          <w:rFonts w:ascii="Times New Roman" w:hAnsi="Times New Roman" w:cs="Times New Roman"/>
+        </w:rPr>
+        <w:t>System Architecture Assessment</w:t>
+      </w:r>
+    </w:p>
+    <w:bookmarkEnd w:id="0"/>
+    <w:p>
+      <w:pPr>
+        <w:spacing w:after="120"/>
+        <w:ind w:left="180" w:right="1079"/>
+        <w:rPr>
+          <w:rFonts w:ascii="Times New Roman" w:hAnsi="Times New Roman" w:cs="Times New Roman"/>
+        </w:rPr>
+      </w:pPr>
+      <w:r>
+        <w:rPr>
+          <w:rFonts w:ascii="Times New Roman" w:hAnsi="Times New Roman" w:cs="Times New Roman"/>
+        </w:rPr>
+        <w:t xml:space="preserve">Documented the current system architecture and proposed a </w:t>
+      </w:r>
+      <w:r>
+        <w:rPr>
+          <w:rFonts w:ascii="Times New Roman" w:hAnsi="Times New Roman" w:cs="Times New Roman"/>
+        </w:rPr>
+        <w:t>n</w:t>
+      </w:r>
+      <w:r>
+        <w:rPr>
+          <w:rFonts w:ascii="Times New Roman" w:hAnsi="Times New Roman" w:cs="Times New Roman"/>
+        </w:rPr>
+        <w:t>ext</w:t>
+      </w:r>
+      <w:r>
+        <w:rPr>
+          <w:rFonts w:ascii="Times New Roman" w:hAnsi="Times New Roman" w:cs="Times New Roman"/>
+        </w:rPr>
+        <w:t xml:space="preserve"> </w:t>
+      </w:r>
+      <w:r>
+        <w:rPr>
+          <w:rFonts w:ascii="Times New Roman" w:hAnsi="Times New Roman" w:cs="Times New Roman"/>
+        </w:rPr>
+        <w:t>g</w:t>
+      </w:r>
+      <w:r>
+        <w:rPr>
+          <w:rFonts w:ascii="Times New Roman" w:hAnsi="Times New Roman" w:cs="Times New Roman"/>
+        </w:rPr>
+        <w:t>en</w:t>
+      </w:r>
+      <w:r>
+        <w:rPr>
+          <w:rFonts w:ascii="Times New Roman" w:hAnsi="Times New Roman" w:cs="Times New Roman"/>
+        </w:rPr>
+        <w:t>eration</w:t>
+      </w:r>
+      <w:r>
+        <w:rPr>
+          <w:rFonts w:ascii="Times New Roman" w:hAnsi="Times New Roman" w:cs="Times New Roman"/>
+        </w:rPr>
+        <w:t xml:space="preserve"> vision, the resulting document was used for FINRA audit</w:t>
       </w:r>
     </w:p>
     <w:p>
       <w:pPr>
         <w:pStyle w:val="Heading2"/>
-        <w:ind w:left="550"/>
-      </w:pPr>
-      <w:r>
-        <w:t>IT Strategic Planning / Roadmap</w:t>
-      </w:r>
-    </w:p>
-    <w:p>
-      <w:pPr>
-        <w:ind w:left="550" w:right="465"/>
-      </w:pPr>
-      <w:r>
-        <w:t>CEO appointed to lead the effort to create IT Strategic Plan / Roadmap process and policy; documentation templates were create in Confluence, ready for 2018 planning</w:t>
-      </w:r>
-    </w:p>
-    <w:p>
-      <w:pPr>
-        <w:pStyle w:val="Heading2"/>
-        <w:ind w:left="550"/>
-      </w:pPr>
-      <w:r>
-        <w:t>System Architecture Assessment</w:t>
-      </w:r>
-    </w:p>
-    <w:p>
-      <w:pPr>
-        <w:ind w:left="550" w:right="1079"/>
-      </w:pPr>
-      <w:r>
-        <w:t>Documented the current system architecture and proposed a N</w:t>
-      </w:r>
-      <w:r>
-        <w:t xml:space="preserve">extGen vision, the resulting document was used for FINRA audit </w:t>
-      </w:r>
-      <w:r>
-        <w:rPr>
-          <w:u w:val="single" w:color="000000"/>
+        <w:ind w:left="180" w:firstLine="0"/>
+        <w:rPr>
+          <w:rFonts w:ascii="Times New Roman" w:hAnsi="Times New Roman" w:cs="Times New Roman"/>
+        </w:rPr>
+      </w:pPr>
+      <w:r>
+        <w:rPr>
+          <w:rFonts w:ascii="Times New Roman" w:hAnsi="Times New Roman" w:cs="Times New Roman"/>
         </w:rPr>
         <w:t>Tooling Assessment / Recommendation</w:t>
       </w:r>
-    </w:p>
-    <w:p>
-      <w:pPr>
-        <w:spacing w:after="50"/>
-        <w:ind w:left="550" w:right="465"/>
-      </w:pPr>
-      <w:r>
-        <w:t>Identified and recommended new tooling software in the area of Team Communication, Project Management, Application Lifecycle Management, and Development; lea</w:t>
-      </w:r>
-      <w:r>
-        <w:t>ding to improving IT workflow and tracability</w:t>
+      <w:bookmarkStart w:id="1" w:name="_Hlk503438850"/>
+    </w:p>
+    <w:bookmarkEnd w:id="1"/>
+    <w:p>
+      <w:pPr>
+        <w:spacing w:after="120"/>
+        <w:ind w:left="180" w:right="439"/>
+        <w:rPr>
+          <w:rFonts w:ascii="Times New Roman" w:hAnsi="Times New Roman" w:cs="Times New Roman"/>
+        </w:rPr>
+      </w:pPr>
+      <w:r>
+        <w:rPr>
+          <w:rFonts w:ascii="Times New Roman" w:hAnsi="Times New Roman" w:cs="Times New Roman"/>
+        </w:rPr>
+        <w:t xml:space="preserve">Identified and recommended new tooling software </w:t>
+      </w:r>
+      <w:r>
+        <w:rPr>
+          <w:rFonts w:ascii="Times New Roman" w:hAnsi="Times New Roman" w:cs="Times New Roman"/>
+        </w:rPr>
+        <w:t>for</w:t>
+      </w:r>
+      <w:r>
+        <w:rPr>
+          <w:rFonts w:ascii="Times New Roman" w:hAnsi="Times New Roman" w:cs="Times New Roman"/>
+        </w:rPr>
+        <w:t xml:space="preserve"> Team Communication, Project Management, Application Lifecycle Management, and Development; leading to improving IT workflow and accountability</w:t>
       </w:r>
     </w:p>
     <w:p>
@@ -2297,161 +2643,256 @@
           <w:tab w:val="center" w:pos="1889"/>
           <w:tab w:val="center" w:pos="9539"/>
         </w:tabs>
-        <w:spacing w:after="4" w:line="265" w:lineRule="auto"/>
-        <w:ind w:left="0" w:right="0" w:firstLine="0"/>
-      </w:pPr>
-      <w:r>
-        <w:rPr>
-          <w:rFonts w:ascii="Calibri" w:eastAsia="Calibri" w:hAnsi="Calibri" w:cs="Calibri"/>
-          <w:sz w:val="22"/>
+        <w:spacing w:after="120" w:line="265" w:lineRule="auto"/>
+        <w:ind w:left="180" w:right="0" w:firstLine="0"/>
+        <w:rPr>
+          <w:rFonts w:ascii="Times New Roman" w:hAnsi="Times New Roman" w:cs="Times New Roman"/>
+          <w:b/>
+        </w:rPr>
+      </w:pPr>
+      <w:r>
+        <w:rPr>
+          <w:rFonts w:ascii="Times New Roman" w:hAnsi="Times New Roman" w:cs="Times New Roman"/>
+          <w:b/>
+        </w:rPr>
+        <w:t>Senior Software Engineer</w:t>
+      </w:r>
+      <w:r>
+        <w:rPr>
+          <w:rFonts w:ascii="Times New Roman" w:hAnsi="Times New Roman" w:cs="Times New Roman"/>
+          <w:b/>
         </w:rPr>
         <w:tab/>
       </w:r>
-      <w:r>
-        <w:t>Senior Software Engineer</w:t>
-      </w:r>
-      <w:r>
-        <w:tab/>
-      </w:r>
-      <w:r>
-        <w:rPr>
-          <w:sz w:val="20"/>
-        </w:rPr>
-        <w:t>CoStar Group, Ontario, CA</w:t>
+      <w:proofErr w:type="spellStart"/>
+      <w:r>
+        <w:rPr>
+          <w:rFonts w:ascii="Times New Roman" w:hAnsi="Times New Roman" w:cs="Times New Roman"/>
+          <w:b/>
+          <w:sz w:val="20"/>
+        </w:rPr>
+        <w:t>CoStar</w:t>
+      </w:r>
+      <w:proofErr w:type="spellEnd"/>
+      <w:r>
+        <w:rPr>
+          <w:rFonts w:ascii="Times New Roman" w:hAnsi="Times New Roman" w:cs="Times New Roman"/>
+          <w:b/>
+          <w:sz w:val="20"/>
+        </w:rPr>
+        <w:t xml:space="preserve"> Group, Ontario, CA</w:t>
       </w:r>
     </w:p>
     <w:p>
       <w:pPr>
         <w:pStyle w:val="Heading2"/>
-        <w:ind w:left="550"/>
-      </w:pPr>
-      <w:r>
+        <w:ind w:left="180"/>
+        <w:rPr>
+          <w:rFonts w:ascii="Times New Roman" w:hAnsi="Times New Roman" w:cs="Times New Roman"/>
+        </w:rPr>
+      </w:pPr>
+      <w:r>
+        <w:rPr>
+          <w:rFonts w:ascii="Times New Roman" w:hAnsi="Times New Roman" w:cs="Times New Roman"/>
+        </w:rPr>
         <w:t>Enterprise Ecommerce Pricing Engine / Service</w:t>
       </w:r>
     </w:p>
     <w:p>
       <w:pPr>
-        <w:ind w:left="550" w:right="465"/>
-      </w:pPr>
-      <w:r>
-        <w:t>Designed and implemented an enterprise solution for calculating shopping cart and generating price sheet, with multi-dimentional priceing model, discount schema, historical and future pricing support; leading to reduction in developer time consumed for pri</w:t>
-      </w:r>
-      <w:r>
-        <w:t>cing update from days to minutes</w:t>
+        <w:spacing w:after="120"/>
+        <w:ind w:left="180" w:right="439"/>
+        <w:rPr>
+          <w:rFonts w:ascii="Times New Roman" w:hAnsi="Times New Roman" w:cs="Times New Roman"/>
+        </w:rPr>
+      </w:pPr>
+      <w:r>
+        <w:rPr>
+          <w:rFonts w:ascii="Times New Roman" w:hAnsi="Times New Roman" w:cs="Times New Roman"/>
+        </w:rPr>
+        <w:t>Designed and implemented an enterprise solution for calculating shopping cart and generating price sheet, with multi-dimensional pricing model, discount schema, historical and future pricing support; leading to reduction in developer time consumed for pricing update from days to minutes</w:t>
       </w:r>
     </w:p>
     <w:p>
       <w:pPr>
         <w:pStyle w:val="Heading2"/>
-        <w:ind w:left="550"/>
-      </w:pPr>
-      <w:r>
+        <w:ind w:left="180"/>
+        <w:rPr>
+          <w:rFonts w:ascii="Times New Roman" w:hAnsi="Times New Roman" w:cs="Times New Roman"/>
+        </w:rPr>
+      </w:pPr>
+      <w:r>
+        <w:rPr>
+          <w:rFonts w:ascii="Times New Roman" w:hAnsi="Times New Roman" w:cs="Times New Roman"/>
+        </w:rPr>
         <w:t>Marketplace Ad Creative Publishing 2.0</w:t>
       </w:r>
     </w:p>
     <w:p>
       <w:pPr>
-        <w:ind w:left="550" w:right="465"/>
-      </w:pPr>
-      <w:r>
-        <w:t>Acted in the role of technical lead to refactor ad creative editing workflow, utilized technologies, such as SVG, D3, Akamai, browser canvas; leading to improve overall performance and</w:t>
-      </w:r>
-      <w:r>
-        <w:t xml:space="preserve"> artifacts portability</w:t>
+        <w:spacing w:after="120"/>
+        <w:ind w:left="180" w:right="439"/>
+        <w:rPr>
+          <w:rFonts w:ascii="Times New Roman" w:hAnsi="Times New Roman" w:cs="Times New Roman"/>
+        </w:rPr>
+      </w:pPr>
+      <w:r>
+        <w:rPr>
+          <w:rFonts w:ascii="Times New Roman" w:hAnsi="Times New Roman" w:cs="Times New Roman"/>
+        </w:rPr>
+        <w:t>Acted in the role of technical lead to refactor ad creative editing workflow, utilized technologies, such as SVG, D3, Akamai, browser canvas; leading to improve overall performance and artifacts portability</w:t>
       </w:r>
     </w:p>
     <w:p>
       <w:pPr>
         <w:pStyle w:val="Heading2"/>
-        <w:ind w:left="550"/>
-      </w:pPr>
-      <w:r>
+        <w:ind w:left="180"/>
+        <w:rPr>
+          <w:rFonts w:ascii="Times New Roman" w:hAnsi="Times New Roman" w:cs="Times New Roman"/>
+        </w:rPr>
+      </w:pPr>
+      <w:r>
+        <w:rPr>
+          <w:rFonts w:ascii="Times New Roman" w:hAnsi="Times New Roman" w:cs="Times New Roman"/>
+        </w:rPr>
         <w:t>Ecommerce tracking using Google Universal Analytics (UA) with Google Tag Manager (GTM)</w:t>
       </w:r>
     </w:p>
     <w:p>
       <w:pPr>
-        <w:ind w:left="550" w:right="465"/>
-      </w:pPr>
-      <w:r>
+        <w:ind w:left="180" w:right="439"/>
+        <w:rPr>
+          <w:rFonts w:ascii="Times New Roman" w:hAnsi="Times New Roman" w:cs="Times New Roman"/>
+        </w:rPr>
+      </w:pPr>
+      <w:r>
+        <w:rPr>
+          <w:rFonts w:ascii="Times New Roman" w:hAnsi="Times New Roman" w:cs="Times New Roman"/>
+        </w:rPr>
         <w:t>Designed and implemented an integrated solution to track e-commerce activities on</w:t>
       </w:r>
-    </w:p>
-    <w:p>
-      <w:pPr>
-        <w:ind w:left="550" w:right="465"/>
-      </w:pPr>
-      <w:r>
-        <w:t>LoopNet.com website using UA with GTM, enabling e-commerce conve</w:t>
-      </w:r>
-      <w:r>
-        <w:t>rsion funnel analytic</w:t>
+      <w:bookmarkStart w:id="2" w:name="_GoBack"/>
+      <w:bookmarkEnd w:id="2"/>
+    </w:p>
+    <w:p>
+      <w:pPr>
+        <w:spacing w:after="120"/>
+        <w:ind w:left="180" w:right="439"/>
+        <w:rPr>
+          <w:rFonts w:ascii="Times New Roman" w:hAnsi="Times New Roman" w:cs="Times New Roman"/>
+        </w:rPr>
+      </w:pPr>
+      <w:r>
+        <w:rPr>
+          <w:rFonts w:ascii="Times New Roman" w:hAnsi="Times New Roman" w:cs="Times New Roman"/>
+        </w:rPr>
+        <w:t>LoopNet.com website using UA with GTM, enabling e-commerce conversion funnel analytic</w:t>
       </w:r>
     </w:p>
     <w:p>
       <w:pPr>
         <w:pStyle w:val="Heading2"/>
-        <w:ind w:left="550"/>
-      </w:pPr>
-      <w:r>
+        <w:ind w:left="180"/>
+        <w:rPr>
+          <w:rFonts w:ascii="Times New Roman" w:hAnsi="Times New Roman" w:cs="Times New Roman"/>
+        </w:rPr>
+      </w:pPr>
+      <w:r>
+        <w:rPr>
+          <w:rFonts w:ascii="Times New Roman" w:hAnsi="Times New Roman" w:cs="Times New Roman"/>
+        </w:rPr>
         <w:t>Marketplace Ad System powered by Google DFP</w:t>
       </w:r>
     </w:p>
     <w:p>
       <w:pPr>
-        <w:ind w:left="550" w:right="465"/>
-      </w:pPr>
-      <w:r>
+        <w:spacing w:after="120"/>
+        <w:ind w:left="180" w:right="439"/>
+        <w:rPr>
+          <w:rFonts w:ascii="Times New Roman" w:hAnsi="Times New Roman" w:cs="Times New Roman"/>
+        </w:rPr>
+      </w:pPr>
+      <w:r>
+        <w:rPr>
+          <w:rFonts w:ascii="Times New Roman" w:hAnsi="Times New Roman" w:cs="Times New Roman"/>
+        </w:rPr>
         <w:t>Designed and implemented an ad platform, integrated with Google DFP, for selling ad spaces on LoopNet.com</w:t>
       </w:r>
     </w:p>
     <w:p>
       <w:pPr>
         <w:pStyle w:val="Heading2"/>
-        <w:ind w:left="550"/>
-      </w:pPr>
-      <w:r>
+        <w:ind w:left="180"/>
+        <w:rPr>
+          <w:rFonts w:ascii="Times New Roman" w:hAnsi="Times New Roman" w:cs="Times New Roman"/>
+        </w:rPr>
+      </w:pPr>
+      <w:r>
+        <w:rPr>
+          <w:rFonts w:ascii="Times New Roman" w:hAnsi="Times New Roman" w:cs="Times New Roman"/>
+        </w:rPr>
         <w:t>Cityfeet.com and Loopnet.com Google Universal Analytic (UA)</w:t>
       </w:r>
     </w:p>
     <w:p>
       <w:pPr>
-        <w:ind w:left="550" w:right="465"/>
-      </w:pPr>
-      <w:r>
-        <w:t>Designed and implemented</w:t>
-      </w:r>
-      <w:r>
-        <w:t xml:space="preserve"> a solution to track user behavioral data, such as clicks, social sharing, using Google Universal Analytic (UA)</w:t>
+        <w:spacing w:after="120"/>
+        <w:ind w:left="180" w:right="439"/>
+        <w:rPr>
+          <w:rFonts w:ascii="Times New Roman" w:hAnsi="Times New Roman" w:cs="Times New Roman"/>
+        </w:rPr>
+      </w:pPr>
+      <w:r>
+        <w:rPr>
+          <w:rFonts w:ascii="Times New Roman" w:hAnsi="Times New Roman" w:cs="Times New Roman"/>
+        </w:rPr>
+        <w:t>Designed and implemented a solution to track user behavior data, such as clicks, social sharing, using Google Universal Analytic (UA)</w:t>
       </w:r>
     </w:p>
     <w:p>
       <w:pPr>
         <w:pStyle w:val="Heading2"/>
-        <w:ind w:left="550"/>
-      </w:pPr>
-      <w:r>
+        <w:ind w:left="180"/>
+        <w:rPr>
+          <w:rFonts w:ascii="Times New Roman" w:hAnsi="Times New Roman" w:cs="Times New Roman"/>
+        </w:rPr>
+      </w:pPr>
+      <w:r>
+        <w:rPr>
+          <w:rFonts w:ascii="Times New Roman" w:hAnsi="Times New Roman" w:cs="Times New Roman"/>
+        </w:rPr>
         <w:t>Cityfeet.com Enhancements</w:t>
       </w:r>
     </w:p>
     <w:p>
       <w:pPr>
-        <w:spacing w:after="93"/>
-        <w:ind w:left="550" w:right="465"/>
-      </w:pPr>
-      <w:r>
-        <w:t>Upgrade UI framework using ASP.Net MVC 2 and improve SEO results for cityfeet.com, recovered over the impact by Google</w:t>
-      </w:r>
-      <w:r>
-        <w:t xml:space="preserve"> Panda update</w:t>
+        <w:spacing w:after="120"/>
+        <w:ind w:left="180" w:right="439"/>
+        <w:rPr>
+          <w:rFonts w:ascii="Times New Roman" w:hAnsi="Times New Roman" w:cs="Times New Roman"/>
+        </w:rPr>
+      </w:pPr>
+      <w:r>
+        <w:rPr>
+          <w:rFonts w:ascii="Times New Roman" w:hAnsi="Times New Roman" w:cs="Times New Roman"/>
+        </w:rPr>
+        <w:t>Upgrade UI framework using ASP.Net MVC 2 and improve SEO results for cityfeet.com, recovered over the impact by Google Panda update</w:t>
       </w:r>
     </w:p>
     <w:p>
       <w:pPr>
         <w:pStyle w:val="Heading1"/>
-        <w:ind w:left="475"/>
-      </w:pPr>
-      <w:r>
+        <w:ind w:left="180"/>
+        <w:rPr>
+          <w:rFonts w:ascii="Times New Roman" w:hAnsi="Times New Roman" w:cs="Times New Roman"/>
+          <w:b/>
+        </w:rPr>
+      </w:pPr>
+      <w:r>
+        <w:rPr>
+          <w:rFonts w:ascii="Times New Roman" w:hAnsi="Times New Roman" w:cs="Times New Roman"/>
+          <w:b/>
+        </w:rPr>
         <w:t>Recognitions</w:t>
       </w:r>
     </w:p>
@@ -2462,23 +2903,37 @@
           <w:tab w:val="center" w:pos="10530"/>
         </w:tabs>
         <w:spacing w:after="4" w:line="265" w:lineRule="auto"/>
-        <w:ind w:left="0" w:right="0" w:firstLine="0"/>
-      </w:pPr>
-      <w:r>
-        <w:rPr>
-          <w:rFonts w:ascii="Calibri" w:eastAsia="Calibri" w:hAnsi="Calibri" w:cs="Calibri"/>
-          <w:sz w:val="22"/>
-        </w:rPr>
-        <w:tab/>
-      </w:r>
-      <w:r>
-        <w:rPr>
-          <w:sz w:val="20"/>
-        </w:rPr>
-        <w:t>Nominated CoStar Innovation Award</w:t>
-      </w:r>
-      <w:r>
-        <w:rPr>
+        <w:ind w:left="180" w:right="0" w:firstLine="0"/>
+        <w:rPr>
+          <w:rFonts w:ascii="Times New Roman" w:hAnsi="Times New Roman" w:cs="Times New Roman"/>
+        </w:rPr>
+      </w:pPr>
+      <w:r>
+        <w:rPr>
+          <w:rFonts w:ascii="Times New Roman" w:hAnsi="Times New Roman" w:cs="Times New Roman"/>
+          <w:sz w:val="20"/>
+        </w:rPr>
+        <w:t xml:space="preserve">Nominated </w:t>
+      </w:r>
+      <w:proofErr w:type="spellStart"/>
+      <w:r>
+        <w:rPr>
+          <w:rFonts w:ascii="Times New Roman" w:hAnsi="Times New Roman" w:cs="Times New Roman"/>
+          <w:sz w:val="20"/>
+        </w:rPr>
+        <w:t>CoStar</w:t>
+      </w:r>
+      <w:proofErr w:type="spellEnd"/>
+      <w:r>
+        <w:rPr>
+          <w:rFonts w:ascii="Times New Roman" w:hAnsi="Times New Roman" w:cs="Times New Roman"/>
+          <w:sz w:val="20"/>
+        </w:rPr>
+        <w:t xml:space="preserve"> Innovation Award</w:t>
+      </w:r>
+      <w:r>
+        <w:rPr>
+          <w:rFonts w:ascii="Times New Roman" w:hAnsi="Times New Roman" w:cs="Times New Roman"/>
           <w:sz w:val="20"/>
         </w:rPr>
         <w:tab/>
@@ -2488,13 +2943,26 @@
     <w:p>
       <w:pPr>
         <w:spacing w:after="4" w:line="265" w:lineRule="auto"/>
-        <w:ind w:left="475" w:right="0"/>
-      </w:pPr>
-      <w:r>
-        <w:rPr>
-          <w:sz w:val="20"/>
-        </w:rPr>
-        <w:t>CoSart Developer Conference</w:t>
+        <w:ind w:left="180" w:right="0"/>
+        <w:rPr>
+          <w:rFonts w:ascii="Times New Roman" w:hAnsi="Times New Roman" w:cs="Times New Roman"/>
+        </w:rPr>
+      </w:pPr>
+      <w:proofErr w:type="spellStart"/>
+      <w:r>
+        <w:rPr>
+          <w:rFonts w:ascii="Times New Roman" w:hAnsi="Times New Roman" w:cs="Times New Roman"/>
+          <w:sz w:val="20"/>
+        </w:rPr>
+        <w:t>CoSart</w:t>
+      </w:r>
+      <w:proofErr w:type="spellEnd"/>
+      <w:r>
+        <w:rPr>
+          <w:rFonts w:ascii="Times New Roman" w:hAnsi="Times New Roman" w:cs="Times New Roman"/>
+          <w:sz w:val="20"/>
+        </w:rPr>
+        <w:t xml:space="preserve"> Developer Conference</w:t>
       </w:r>
     </w:p>
     <w:p>
@@ -2504,24 +2972,37 @@
           <w:tab w:val="center" w:pos="10530"/>
         </w:tabs>
         <w:spacing w:after="4" w:line="265" w:lineRule="auto"/>
-        <w:ind w:left="0" w:right="0" w:firstLine="0"/>
-      </w:pPr>
-      <w:r>
-        <w:rPr>
-          <w:rFonts w:ascii="Calibri" w:eastAsia="Calibri" w:hAnsi="Calibri" w:cs="Calibri"/>
-          <w:sz w:val="22"/>
-        </w:rPr>
-        <w:lastRenderedPageBreak/>
-        <w:tab/>
-      </w:r>
-      <w:r>
-        <w:rPr>
-          <w:sz w:val="20"/>
-        </w:rPr>
-        <w:t>Winner of CosStar Innovation Challenge</w:t>
-      </w:r>
-      <w:r>
-        <w:rPr>
+        <w:ind w:left="180" w:right="0" w:firstLine="0"/>
+        <w:rPr>
+          <w:rFonts w:ascii="Times New Roman" w:hAnsi="Times New Roman" w:cs="Times New Roman"/>
+        </w:rPr>
+      </w:pPr>
+      <w:r>
+        <w:rPr>
+          <w:rFonts w:ascii="Times New Roman" w:hAnsi="Times New Roman" w:cs="Times New Roman"/>
+          <w:sz w:val="20"/>
+        </w:rPr>
+        <w:t xml:space="preserve">Winner of </w:t>
+      </w:r>
+      <w:proofErr w:type="spellStart"/>
+      <w:r>
+        <w:rPr>
+          <w:rFonts w:ascii="Times New Roman" w:hAnsi="Times New Roman" w:cs="Times New Roman"/>
+          <w:sz w:val="20"/>
+        </w:rPr>
+        <w:t>CosStar</w:t>
+      </w:r>
+      <w:proofErr w:type="spellEnd"/>
+      <w:r>
+        <w:rPr>
+          <w:rFonts w:ascii="Times New Roman" w:hAnsi="Times New Roman" w:cs="Times New Roman"/>
+          <w:sz w:val="20"/>
+        </w:rPr>
+        <w:t xml:space="preserve"> Innovation Challenge</w:t>
+      </w:r>
+      <w:r>
+        <w:rPr>
+          <w:rFonts w:ascii="Times New Roman" w:hAnsi="Times New Roman" w:cs="Times New Roman"/>
           <w:sz w:val="20"/>
         </w:rPr>
         <w:tab/>
@@ -2531,21 +3012,42 @@
     <w:p>
       <w:pPr>
         <w:spacing w:after="118" w:line="265" w:lineRule="auto"/>
-        <w:ind w:left="475" w:right="0"/>
-      </w:pPr>
-      <w:r>
-        <w:rPr>
-          <w:sz w:val="20"/>
-        </w:rPr>
-        <w:t>CoStar Developer Conference</w:t>
+        <w:ind w:left="180" w:right="0"/>
+        <w:rPr>
+          <w:rFonts w:ascii="Times New Roman" w:hAnsi="Times New Roman" w:cs="Times New Roman"/>
+        </w:rPr>
+      </w:pPr>
+      <w:proofErr w:type="spellStart"/>
+      <w:r>
+        <w:rPr>
+          <w:rFonts w:ascii="Times New Roman" w:hAnsi="Times New Roman" w:cs="Times New Roman"/>
+          <w:sz w:val="20"/>
+        </w:rPr>
+        <w:t>CoStar</w:t>
+      </w:r>
+      <w:proofErr w:type="spellEnd"/>
+      <w:r>
+        <w:rPr>
+          <w:rFonts w:ascii="Times New Roman" w:hAnsi="Times New Roman" w:cs="Times New Roman"/>
+          <w:sz w:val="20"/>
+        </w:rPr>
+        <w:t xml:space="preserve"> Developer Conference</w:t>
       </w:r>
     </w:p>
     <w:p>
       <w:pPr>
         <w:pStyle w:val="Heading1"/>
-        <w:ind w:left="475"/>
-      </w:pPr>
-      <w:r>
+        <w:ind w:left="180"/>
+        <w:rPr>
+          <w:rFonts w:ascii="Times New Roman" w:hAnsi="Times New Roman" w:cs="Times New Roman"/>
+          <w:b/>
+        </w:rPr>
+      </w:pPr>
+      <w:r>
+        <w:rPr>
+          <w:rFonts w:ascii="Times New Roman" w:hAnsi="Times New Roman" w:cs="Times New Roman"/>
+          <w:b/>
+        </w:rPr>
         <w:t>Education</w:t>
       </w:r>
     </w:p>
@@ -2556,23 +3058,21 @@
           <w:tab w:val="center" w:pos="10530"/>
         </w:tabs>
         <w:spacing w:after="4" w:line="265" w:lineRule="auto"/>
-        <w:ind w:left="0" w:right="0" w:firstLine="0"/>
-      </w:pPr>
-      <w:r>
-        <w:rPr>
-          <w:rFonts w:ascii="Calibri" w:eastAsia="Calibri" w:hAnsi="Calibri" w:cs="Calibri"/>
-          <w:sz w:val="22"/>
-        </w:rPr>
-        <w:tab/>
-      </w:r>
-      <w:r>
-        <w:rPr>
+        <w:ind w:left="180" w:right="0" w:firstLine="0"/>
+        <w:rPr>
+          <w:rFonts w:ascii="Times New Roman" w:hAnsi="Times New Roman" w:cs="Times New Roman"/>
+        </w:rPr>
+      </w:pPr>
+      <w:r>
+        <w:rPr>
+          <w:rFonts w:ascii="Times New Roman" w:hAnsi="Times New Roman" w:cs="Times New Roman"/>
           <w:sz w:val="20"/>
         </w:rPr>
         <w:t>California State Polytechnic University, Pomona</w:t>
       </w:r>
       <w:r>
         <w:rPr>
+          <w:rFonts w:ascii="Times New Roman" w:hAnsi="Times New Roman" w:cs="Times New Roman"/>
           <w:sz w:val="20"/>
         </w:rPr>
         <w:tab/>
@@ -2582,46 +3082,155 @@
     <w:p>
       <w:pPr>
         <w:spacing w:after="548" w:line="265" w:lineRule="auto"/>
-        <w:ind w:left="475" w:right="0"/>
-      </w:pPr>
-      <w:r>
-        <w:rPr>
-          <w:sz w:val="20"/>
-        </w:rPr>
-        <w:t>B.S. Computer Science</w:t>
-      </w:r>
-    </w:p>
-    <w:p>
-      <w:pPr>
-        <w:tabs>
-          <w:tab w:val="right" w:pos="11200"/>
-        </w:tabs>
-        <w:spacing w:after="201" w:line="259" w:lineRule="auto"/>
-        <w:ind w:left="-15" w:right="0" w:firstLine="0"/>
-      </w:pPr>
-      <w:r>
-        <w:rPr>
-          <w:rFonts w:ascii="Arial" w:eastAsia="Arial" w:hAnsi="Arial" w:cs="Arial"/>
-          <w:sz w:val="16"/>
-        </w:rPr>
-        <w:t>http://localhost:8000/resume.html</w:t>
-      </w:r>
-      <w:r>
-        <w:rPr>
-          <w:rFonts w:ascii="Arial" w:eastAsia="Arial" w:hAnsi="Arial" w:cs="Arial"/>
-          <w:sz w:val="16"/>
-        </w:rPr>
-        <w:tab/>
-        <w:t>2/2</w:t>
+        <w:ind w:left="180" w:right="0"/>
+        <w:rPr>
+          <w:rFonts w:ascii="Times New Roman" w:hAnsi="Times New Roman" w:cs="Times New Roman"/>
+        </w:rPr>
+      </w:pPr>
+      <w:r>
+        <w:rPr>
+          <w:rFonts w:ascii="Times New Roman" w:hAnsi="Times New Roman" w:cs="Times New Roman"/>
+          <w:sz w:val="20"/>
+        </w:rPr>
+        <w:t>B.S. Computer Scienc</w:t>
+      </w:r>
+      <w:r>
+        <w:rPr>
+          <w:rFonts w:ascii="Times New Roman" w:hAnsi="Times New Roman" w:cs="Times New Roman"/>
+          <w:sz w:val="20"/>
+        </w:rPr>
+        <w:t>e</w:t>
       </w:r>
     </w:p>
     <w:sectPr>
+      <w:type w:val="continuous"/>
       <w:pgSz w:w="12240" w:h="15840"/>
       <w:pgMar w:top="295" w:right="520" w:bottom="306" w:left="520" w:header="720" w:footer="720" w:gutter="0"/>
       <w:cols w:space="720"/>
     </w:sectPr>
   </w:body>
 </w:document>
+</file>
+
+<file path=word/numbering.xml><?xml version="1.0" encoding="utf-8"?>
+<w:numbering xmlns:wpc="http://schemas.microsoft.com/office/word/2010/wordprocessingCanvas" xmlns:cx="http://schemas.microsoft.com/office/drawing/2014/chartex" xmlns:cx1="http://schemas.microsoft.com/office/drawing/2015/9/8/chartex" xmlns:cx2="http://schemas.microsoft.com/office/drawing/2015/10/21/chartex" xmlns:cx3="http://schemas.microsoft.com/office/drawing/2016/5/9/chartex" xmlns:cx4="http://schemas.microsoft.com/office/drawing/2016/5/10/chartex" xmlns:cx5="http://schemas.microsoft.com/office/drawing/2016/5/11/chartex" xmlns:cx6="http://schemas.microsoft.com/office/drawing/2016/5/12/chartex" xmlns:cx7="http://schemas.microsoft.com/office/drawing/2016/5/13/chartex" xmlns:cx8="http://schemas.microsoft.com/office/drawing/2016/5/14/chartex" xmlns:mc="http://schemas.openxmlformats.org/markup-compatibility/2006" xmlns:aink="http://schemas.microsoft.com/office/drawing/2016/ink" xmlns:am3d="http://schemas.microsoft.com/office/drawing/2017/model3d" xmlns:o="urn:schemas-microsoft-com:office:office" xmlns:r="http://schemas.openxmlformats.org/officeDocument/2006/relationships" xmlns:m="http://schemas.openxmlformats.org/officeDocument/2006/math" xmlns:v="urn:schemas-microsoft-com:vml" xmlns:wp14="http://schemas.microsoft.com/office/word/2010/wordprocessingDrawing" xmlns:wp="http://schemas.openxmlformats.org/drawingml/2006/wordprocessingDrawing" xmlns:w10="urn:schemas-microsoft-com:office:word" xmlns:w="http://schemas.openxmlformats.org/wordprocessingml/2006/main" xmlns:w14="http://schemas.microsoft.com/office/word/2010/wordml" xmlns:w15="http://schemas.microsoft.com/office/word/2012/wordml" xmlns:w16cid="http://schemas.microsoft.com/office/word/2016/wordml/cid" xmlns:w16se="http://schemas.microsoft.com/office/word/2015/wordml/symex" xmlns:wpg="http://schemas.microsoft.com/office/word/2010/wordprocessingGroup" xmlns:wpi="http://schemas.microsoft.com/office/word/2010/wordprocessingInk" xmlns:wne="http://schemas.microsoft.com/office/word/2006/wordml" xmlns:wps="http://schemas.microsoft.com/office/word/2010/wordprocessingShape" mc:Ignorable="w14 w15 w16se w16cid wp14">
+  <w:abstractNum w:abstractNumId="0" w15:restartNumberingAfterBreak="0">
+    <w:nsid w:val="51557B06"/>
+    <w:multiLevelType w:val="hybridMultilevel"/>
+    <w:tmpl w:val="D2326F20"/>
+    <w:lvl w:ilvl="0" w:tplc="04090001">
+      <w:start w:val="1"/>
+      <w:numFmt w:val="bullet"/>
+      <w:lvlText w:val=""/>
+      <w:lvlJc w:val="left"/>
+      <w:pPr>
+        <w:ind w:left="720" w:hanging="360"/>
+      </w:pPr>
+      <w:rPr>
+        <w:rFonts w:ascii="Symbol" w:hAnsi="Symbol" w:hint="default"/>
+      </w:rPr>
+    </w:lvl>
+    <w:lvl w:ilvl="1" w:tplc="04090003">
+      <w:start w:val="1"/>
+      <w:numFmt w:val="bullet"/>
+      <w:lvlText w:val="o"/>
+      <w:lvlJc w:val="left"/>
+      <w:pPr>
+        <w:ind w:left="1440" w:hanging="360"/>
+      </w:pPr>
+      <w:rPr>
+        <w:rFonts w:ascii="Courier New" w:hAnsi="Courier New" w:cs="Courier New" w:hint="default"/>
+      </w:rPr>
+    </w:lvl>
+    <w:lvl w:ilvl="2" w:tplc="04090005">
+      <w:start w:val="1"/>
+      <w:numFmt w:val="bullet"/>
+      <w:lvlText w:val=""/>
+      <w:lvlJc w:val="left"/>
+      <w:pPr>
+        <w:ind w:left="2160" w:hanging="360"/>
+      </w:pPr>
+      <w:rPr>
+        <w:rFonts w:ascii="Wingdings" w:hAnsi="Wingdings" w:hint="default"/>
+      </w:rPr>
+    </w:lvl>
+    <w:lvl w:ilvl="3" w:tplc="04090001" w:tentative="1">
+      <w:start w:val="1"/>
+      <w:numFmt w:val="bullet"/>
+      <w:lvlText w:val=""/>
+      <w:lvlJc w:val="left"/>
+      <w:pPr>
+        <w:ind w:left="2880" w:hanging="360"/>
+      </w:pPr>
+      <w:rPr>
+        <w:rFonts w:ascii="Symbol" w:hAnsi="Symbol" w:hint="default"/>
+      </w:rPr>
+    </w:lvl>
+    <w:lvl w:ilvl="4" w:tplc="04090003" w:tentative="1">
+      <w:start w:val="1"/>
+      <w:numFmt w:val="bullet"/>
+      <w:lvlText w:val="o"/>
+      <w:lvlJc w:val="left"/>
+      <w:pPr>
+        <w:ind w:left="3600" w:hanging="360"/>
+      </w:pPr>
+      <w:rPr>
+        <w:rFonts w:ascii="Courier New" w:hAnsi="Courier New" w:cs="Courier New" w:hint="default"/>
+      </w:rPr>
+    </w:lvl>
+    <w:lvl w:ilvl="5" w:tplc="04090005" w:tentative="1">
+      <w:start w:val="1"/>
+      <w:numFmt w:val="bullet"/>
+      <w:lvlText w:val=""/>
+      <w:lvlJc w:val="left"/>
+      <w:pPr>
+        <w:ind w:left="4320" w:hanging="360"/>
+      </w:pPr>
+      <w:rPr>
+        <w:rFonts w:ascii="Wingdings" w:hAnsi="Wingdings" w:hint="default"/>
+      </w:rPr>
+    </w:lvl>
+    <w:lvl w:ilvl="6" w:tplc="04090001" w:tentative="1">
+      <w:start w:val="1"/>
+      <w:numFmt w:val="bullet"/>
+      <w:lvlText w:val=""/>
+      <w:lvlJc w:val="left"/>
+      <w:pPr>
+        <w:ind w:left="5040" w:hanging="360"/>
+      </w:pPr>
+      <w:rPr>
+        <w:rFonts w:ascii="Symbol" w:hAnsi="Symbol" w:hint="default"/>
+      </w:rPr>
+    </w:lvl>
+    <w:lvl w:ilvl="7" w:tplc="04090003" w:tentative="1">
+      <w:start w:val="1"/>
+      <w:numFmt w:val="bullet"/>
+      <w:lvlText w:val="o"/>
+      <w:lvlJc w:val="left"/>
+      <w:pPr>
+        <w:ind w:left="5760" w:hanging="360"/>
+      </w:pPr>
+      <w:rPr>
+        <w:rFonts w:ascii="Courier New" w:hAnsi="Courier New" w:cs="Courier New" w:hint="default"/>
+      </w:rPr>
+    </w:lvl>
+    <w:lvl w:ilvl="8" w:tplc="04090005" w:tentative="1">
+      <w:start w:val="1"/>
+      <w:numFmt w:val="bullet"/>
+      <w:lvlText w:val=""/>
+      <w:lvlJc w:val="left"/>
+      <w:pPr>
+        <w:ind w:left="6480" w:hanging="360"/>
+      </w:pPr>
+      <w:rPr>
+        <w:rFonts w:ascii="Wingdings" w:hAnsi="Wingdings" w:hint="default"/>
+      </w:rPr>
+    </w:lvl>
+  </w:abstractNum>
+  <w:num w:numId="1">
+    <w:abstractNumId w:val="0"/>
+  </w:num>
+</w:numbering>
 </file>
 
 <file path=word/styles.xml><?xml version="1.0" encoding="utf-8"?>
@@ -3132,6 +3741,17 @@
       </w:tblCellMar>
     </w:tblPr>
   </w:style>
+  <w:style w:type="paragraph" w:styleId="ListParagraph">
+    <w:name w:val="List Paragraph"/>
+    <w:basedOn w:val="Normal"/>
+    <w:uiPriority w:val="34"/>
+    <w:qFormat/>
+    <w:rsid w:val="00475E68"/>
+    <w:pPr>
+      <w:ind w:left="720"/>
+      <w:contextualSpacing/>
+    </w:pPr>
+  </w:style>
 </w:styles>
 </file>
 

</xml_diff>